<commit_message>
Documentation for layout/tpl split
</commit_message>
<xml_diff>
--- a/docs/TPL Introduction.docx
+++ b/docs/TPL Introduction.docx
@@ -16,13 +16,37 @@
     <w:p/>
     <w:p>
       <w:r>
-        <w:t>My aim was to see if I could create an automated layout with lots going on that didn’t just run around in circles. Having looked at JMRI (briefly I must say) and DCC++ I began to wonder whether I could actually make a simpler automation system and run it entirely on the Arduino used for DCC++.</w:t>
+        <w:t xml:space="preserve">My aim was to see if I could create an automated layout with lots going on that </w:t>
+      </w:r>
+      <w:proofErr w:type="gramStart"/>
+      <w:r>
+        <w:t>didn’t</w:t>
+      </w:r>
+      <w:proofErr w:type="gramEnd"/>
+      <w:r>
+        <w:t xml:space="preserve"> just run around in circles. Having looked at JMRI (briefly I must say) and DCC++ I began to wonder whether I could </w:t>
+      </w:r>
+      <w:proofErr w:type="gramStart"/>
+      <w:r>
+        <w:t>actually make</w:t>
+      </w:r>
+      <w:proofErr w:type="gramEnd"/>
+      <w:r>
+        <w:t xml:space="preserve"> a simpler automation system and run it entirely on the Arduino used for DCC++.</w:t>
       </w:r>
     </w:p>
     <w:p/>
     <w:p>
       <w:r>
-        <w:t>Some of the automation techniques I read about using python scripts in JRMI made my blood run cold… there’s a lot I could say here but won’t without a pint or two.</w:t>
+        <w:t xml:space="preserve">Some of the automation techniques I read about using python scripts in JRMI made my blood run cold… </w:t>
+      </w:r>
+      <w:proofErr w:type="gramStart"/>
+      <w:r>
+        <w:t>there’s</w:t>
+      </w:r>
+      <w:proofErr w:type="gramEnd"/>
+      <w:r>
+        <w:t xml:space="preserve"> a lot I could say here but won’t without a pint or two.</w:t>
       </w:r>
     </w:p>
     <w:p/>
@@ -46,7 +70,15 @@
         <w:t>By reversing the usual assumptions, and slaughtering a few sacred cows, I think I have a workable</w:t>
       </w:r>
       <w:r>
-        <w:t xml:space="preserve">, extendable and cheap </w:t>
+        <w:t xml:space="preserve">, </w:t>
+      </w:r>
+      <w:proofErr w:type="gramStart"/>
+      <w:r>
+        <w:t>extendable</w:t>
+      </w:r>
+      <w:proofErr w:type="gramEnd"/>
+      <w:r>
+        <w:t xml:space="preserve"> and cheap </w:t>
       </w:r>
       <w:r>
         <w:t>solution</w:t>
@@ -69,10 +101,26 @@
         <w:t>A small amount of code</w:t>
       </w:r>
       <w:r>
-        <w:t xml:space="preserve"> (already in CommandStation-EX v4) </w:t>
-      </w:r>
-      <w:r>
-        <w:t xml:space="preserve">, sits between the layout owner and </w:t>
+        <w:t xml:space="preserve"> (already in </w:t>
+      </w:r>
+      <w:proofErr w:type="spellStart"/>
+      <w:r>
+        <w:t>CommandStation</w:t>
+      </w:r>
+      <w:proofErr w:type="spellEnd"/>
+      <w:r>
+        <w:t>-EX v4</w:t>
+      </w:r>
+      <w:proofErr w:type="gramStart"/>
+      <w:r>
+        <w:t xml:space="preserve">) </w:t>
+      </w:r>
+      <w:r>
+        <w:t>,</w:t>
+      </w:r>
+      <w:proofErr w:type="gramEnd"/>
+      <w:r>
+        <w:t xml:space="preserve"> sits between the layout owner and </w:t>
       </w:r>
       <w:r>
         <w:t xml:space="preserve"> DCC </w:t>
@@ -81,10 +129,26 @@
         <w:t xml:space="preserve">so that the layout owner </w:t>
       </w:r>
       <w:r>
-        <w:t xml:space="preserve">can write automation scripts in a form that is much more user friendly. In fact the automation is written in the Arduino IDE </w:t>
-      </w:r>
-      <w:r>
-        <w:t xml:space="preserve">(or PlatformIO) </w:t>
+        <w:t xml:space="preserve">can write automation scripts in a form that is much more user friendly. In </w:t>
+      </w:r>
+      <w:proofErr w:type="gramStart"/>
+      <w:r>
+        <w:t>fact</w:t>
+      </w:r>
+      <w:proofErr w:type="gramEnd"/>
+      <w:r>
+        <w:t xml:space="preserve"> the automation is written in the Arduino IDE </w:t>
+      </w:r>
+      <w:r>
+        <w:t xml:space="preserve">(or </w:t>
+      </w:r>
+      <w:proofErr w:type="spellStart"/>
+      <w:r>
+        <w:t>PlatformIO</w:t>
+      </w:r>
+      <w:proofErr w:type="spellEnd"/>
+      <w:r>
+        <w:t xml:space="preserve">) </w:t>
       </w:r>
       <w:r>
         <w:t xml:space="preserve">as per a normal Arduino script but all the C++ boilerplate code is stripped away where you don’t need to see </w:t>
@@ -101,7 +165,15 @@
     </w:p>
     <w:p>
       <w:r>
-        <w:t xml:space="preserve">[NOTE: For memory/performance  worriers… </w:t>
+        <w:t>[NOTE: For memory/</w:t>
+      </w:r>
+      <w:proofErr w:type="gramStart"/>
+      <w:r>
+        <w:t>performance  worriers</w:t>
+      </w:r>
+      <w:proofErr w:type="gramEnd"/>
+      <w:r>
+        <w:t xml:space="preserve">… </w:t>
       </w:r>
       <w:r>
         <w:t xml:space="preserve">The TPL code is surprisingly small </w:t>
@@ -110,28 +182,65 @@
         <w:t>a</w:t>
       </w:r>
       <w:r>
-        <w:t xml:space="preserve">nd requires very little </w:t>
+        <w:t xml:space="preserve">nd requires </w:t>
+      </w:r>
+      <w:proofErr w:type="gramStart"/>
+      <w:r>
+        <w:t>very little</w:t>
+      </w:r>
+      <w:proofErr w:type="gramEnd"/>
+      <w:r>
+        <w:t xml:space="preserve"> </w:t>
       </w:r>
       <w:r>
         <w:t>PROGMEM or RAM</w:t>
       </w:r>
       <w:r>
-        <w:t xml:space="preserve"> to execute. It is only included in the compilation of the CommandStation code if </w:t>
-      </w:r>
-      <w:r>
-        <w:t xml:space="preserve">the compiler detects a </w:t>
-      </w:r>
-      <w:r>
-        <w:t xml:space="preserve"> “my</w:t>
+        <w:t xml:space="preserve"> to execute. It is only included in the compilation of the </w:t>
+      </w:r>
+      <w:proofErr w:type="spellStart"/>
+      <w:r>
+        <w:t>CommandStation</w:t>
+      </w:r>
+      <w:proofErr w:type="spellEnd"/>
+      <w:r>
+        <w:t xml:space="preserve"> code if </w:t>
+      </w:r>
+      <w:r>
+        <w:t xml:space="preserve">the compiler detects </w:t>
+      </w:r>
+      <w:proofErr w:type="gramStart"/>
+      <w:r>
+        <w:t xml:space="preserve">a </w:t>
+      </w:r>
+      <w:r>
+        <w:t xml:space="preserve"> “</w:t>
+      </w:r>
+      <w:proofErr w:type="spellStart"/>
+      <w:proofErr w:type="gramEnd"/>
+      <w:r>
+        <w:t>my</w:t>
       </w:r>
       <w:r>
         <w:t>TPL</w:t>
       </w:r>
       <w:r>
-        <w:t>.h” file.</w:t>
-      </w:r>
-      <w:r>
-        <w:t xml:space="preserve"> During execution, a TPL automation is much  (perhaps 2 orders of magnitude)  </w:t>
+        <w:t>.h</w:t>
+      </w:r>
+      <w:proofErr w:type="spellEnd"/>
+      <w:r>
+        <w:t>” file.</w:t>
+      </w:r>
+      <w:r>
+        <w:t xml:space="preserve"> During execution, a TPL automation is </w:t>
+      </w:r>
+      <w:proofErr w:type="gramStart"/>
+      <w:r>
+        <w:t>much  (</w:t>
+      </w:r>
+      <w:proofErr w:type="gramEnd"/>
+      <w:r>
+        <w:t xml:space="preserve">perhaps 2 orders of magnitude)  </w:t>
       </w:r>
       <w:r>
         <w:t xml:space="preserve">more </w:t>
@@ -157,8 +266,13 @@
         <w:t xml:space="preserve">a </w:t>
       </w:r>
       <w:r>
-        <w:t>basic CommandStation</w:t>
-      </w:r>
+        <w:t xml:space="preserve">basic </w:t>
+      </w:r>
+      <w:proofErr w:type="spellStart"/>
+      <w:r>
+        <w:t>CommandStation</w:t>
+      </w:r>
+      <w:proofErr w:type="spellEnd"/>
       <w:r>
         <w:t xml:space="preserve"> build</w:t>
       </w:r>
@@ -171,7 +285,15 @@
         <w:pStyle w:val="ListParagraph"/>
       </w:pPr>
       <w:r>
-        <w:t xml:space="preserve">The automation takes place entirely within the Command Station. Thus </w:t>
+        <w:t xml:space="preserve">The automation takes place entirely within the Command Station. </w:t>
+      </w:r>
+      <w:proofErr w:type="gramStart"/>
+      <w:r>
+        <w:t>Thus</w:t>
+      </w:r>
+      <w:proofErr w:type="gramEnd"/>
+      <w:r>
+        <w:t xml:space="preserve"> </w:t>
       </w:r>
       <w:r>
         <w:t xml:space="preserve">TPL can only make sense of routes if the turnouts, sensors, signals pins etc are already defined. </w:t>
@@ -186,7 +308,21 @@
         <w:t xml:space="preserve">user must </w:t>
       </w:r>
       <w:r>
-        <w:t xml:space="preserve">include these in the myTPL.h </w:t>
+        <w:t xml:space="preserve">include these in the </w:t>
+      </w:r>
+      <w:proofErr w:type="spellStart"/>
+      <w:r>
+        <w:t>my</w:t>
+      </w:r>
+      <w:r>
+        <w:t>Layout</w:t>
+      </w:r>
+      <w:r>
+        <w:t>.h</w:t>
+      </w:r>
+      <w:proofErr w:type="spellEnd"/>
+      <w:r>
+        <w:t xml:space="preserve"> </w:t>
       </w:r>
       <w:r>
         <w:t xml:space="preserve"> file </w:t>
@@ -218,7 +354,7 @@
       </w:r>
       <w:r>
         <w:lastRenderedPageBreak/>
-        <w:t>Command station in a single click with existing tools makes this a simple and elegant solution. For convenience you may choose to keep the layout setup in a separate file from your automation  and simply #include it in the myTPL.h file</w:t>
+        <w:t xml:space="preserve">Command station in a single click with existing tools makes this a simple and elegant solution. </w:t>
       </w:r>
     </w:p>
     <w:p>
@@ -261,7 +397,15 @@
         <w:t>DCC accessory calls or Output pins</w:t>
       </w:r>
       <w:r>
-        <w:t>, without the CommandStation even knowing that it is a turnout,</w:t>
+        <w:t xml:space="preserve">, without the </w:t>
+      </w:r>
+      <w:proofErr w:type="spellStart"/>
+      <w:r>
+        <w:t>CommandStation</w:t>
+      </w:r>
+      <w:proofErr w:type="spellEnd"/>
+      <w:r>
+        <w:t xml:space="preserve"> even knowing that it is a turnout,</w:t>
       </w:r>
       <w:r>
         <w:t xml:space="preserve"> </w:t>
@@ -333,8 +477,13 @@
       <w:r>
         <w:t xml:space="preserve"> </w:t>
       </w:r>
-      <w:r>
-        <w:t>Sensors defined in TPL are not polled continuously</w:t>
+      <w:proofErr w:type="spellStart"/>
+      <w:r>
+        <w:t>Sensors</w:t>
+      </w:r>
+      <w:proofErr w:type="spellEnd"/>
+      <w:r>
+        <w:t xml:space="preserve"> defined in TPL are not polled continuously</w:t>
       </w:r>
       <w:r>
         <w:t xml:space="preserve">. </w:t>
@@ -387,7 +536,15 @@
         </w:numPr>
       </w:pPr>
       <w:r>
-        <w:t>Throttle operations through JMRI, Withrottle (Engine Driver etc) will be limited to locos that are not taking part in</w:t>
+        <w:t xml:space="preserve">Throttle operations through JMRI, </w:t>
+      </w:r>
+      <w:proofErr w:type="spellStart"/>
+      <w:r>
+        <w:t>Withrottle</w:t>
+      </w:r>
+      <w:proofErr w:type="spellEnd"/>
+      <w:r>
+        <w:t xml:space="preserve"> (Engine Driver etc) will be limited to locos that are not taking part in</w:t>
       </w:r>
       <w:r>
         <w:t xml:space="preserve">, or have been released from, </w:t>
@@ -463,8 +620,13 @@
           <w:numId w:val="3"/>
         </w:numPr>
       </w:pPr>
-      <w:r>
-        <w:t>T{PL allows for sensors that are LOW-on or HIGH-on, this is particularly important for IR sensors that have been converted to detect by broken beam, rather than reflection.</w:t>
+      <w:proofErr w:type="gramStart"/>
+      <w:r>
+        <w:t>T{</w:t>
+      </w:r>
+      <w:proofErr w:type="gramEnd"/>
+      <w:r>
+        <w:t>PL allows for sensors that are LOW-on or HIGH-on, this is particularly important for IR sensors that have been converted to detect by broken beam, rather than reflection.</w:t>
       </w:r>
     </w:p>
     <w:p>
@@ -481,7 +643,23 @@
         </w:numPr>
       </w:pPr>
       <w:r>
-        <w:t>Magnetic/Hall  sensors are not particularly useful as they cant be used to detect the non-loco end of a train approaching a buffer or clearing a crossing</w:t>
+        <w:t>Magnetic/</w:t>
+      </w:r>
+      <w:proofErr w:type="gramStart"/>
+      <w:r>
+        <w:t>Hall  sensors</w:t>
+      </w:r>
+      <w:proofErr w:type="gramEnd"/>
+      <w:r>
+        <w:t xml:space="preserve"> are not particularly useful as they </w:t>
+      </w:r>
+      <w:proofErr w:type="spellStart"/>
+      <w:r>
+        <w:t>cant</w:t>
+      </w:r>
+      <w:proofErr w:type="spellEnd"/>
+      <w:r>
+        <w:t xml:space="preserve"> be used to detect the non-loco end of a train approaching a buffer or clearing a crossing</w:t>
       </w:r>
       <w:r>
         <w:t>, but are still supported.</w:t>
@@ -604,7 +782,15 @@
       <w:r>
         <w:lastRenderedPageBreak/>
         <w:br/>
-        <w:t xml:space="preserve">- TPL supports the &lt;1 JOIN&gt; feature of CommandStation-EX. </w:t>
+        <w:t xml:space="preserve">- TPL supports the &lt;1 JOIN&gt; feature of </w:t>
+      </w:r>
+      <w:proofErr w:type="spellStart"/>
+      <w:r>
+        <w:t>CommandStation</w:t>
+      </w:r>
+      <w:proofErr w:type="spellEnd"/>
+      <w:r>
+        <w:t xml:space="preserve">-EX. </w:t>
       </w:r>
       <w:r>
         <w:t xml:space="preserve"> This allows </w:t>
@@ -778,7 +964,15 @@
         <w:t>(allowing for braking distance</w:t>
       </w:r>
       <w:r>
-        <w:t xml:space="preserve"> but don’t care about train length</w:t>
+        <w:t xml:space="preserve"> but </w:t>
+      </w:r>
+      <w:proofErr w:type="gramStart"/>
+      <w:r>
+        <w:t>don’t</w:t>
+      </w:r>
+      <w:proofErr w:type="gramEnd"/>
+      <w:r>
+        <w:t xml:space="preserve"> care about train length</w:t>
       </w:r>
       <w:r>
         <w:t xml:space="preserve"> or whether the engine is at the front or back.</w:t>
@@ -793,11 +987,27 @@
         <w:ind w:left="660"/>
       </w:pPr>
       <w:r>
-        <w:t xml:space="preserve">Fort the time being, we’ll assume they are IR reflection sensors and will go LOW when a train is detected. </w:t>
+        <w:t xml:space="preserve">Fort the time being, </w:t>
+      </w:r>
+      <w:proofErr w:type="gramStart"/>
+      <w:r>
+        <w:t>we’ll</w:t>
+      </w:r>
+      <w:proofErr w:type="gramEnd"/>
+      <w:r>
+        <w:t xml:space="preserve"> assume they are IR reflection sensors and will go LOW when a train is detected. </w:t>
       </w:r>
       <w:r>
         <w:br/>
-        <w:t>[You could have converted them to  IR beam-breaking sensors which would go HIGH when the beam is broken.</w:t>
+        <w:t xml:space="preserve">[You could have converted them </w:t>
+      </w:r>
+      <w:proofErr w:type="gramStart"/>
+      <w:r>
+        <w:t>to  IR</w:t>
+      </w:r>
+      <w:proofErr w:type="gramEnd"/>
+      <w:r>
+        <w:t xml:space="preserve"> beam-breaking sensors which would go HIGH when the beam is broken.</w:t>
       </w:r>
       <w:r>
         <w:t xml:space="preserve"> Other options see reference.</w:t>
@@ -826,8 +1036,31 @@
         </w:rPr>
       </w:pPr>
       <w:r>
-        <w:t xml:space="preserve">So your Arduino script looks like this in the Arduino  IDE: in file </w:t>
-      </w:r>
+        <w:t xml:space="preserve">So your Arduino script looks like this in the </w:t>
+      </w:r>
+      <w:proofErr w:type="gramStart"/>
+      <w:r>
+        <w:t>Arduino  IDE</w:t>
+      </w:r>
+      <w:proofErr w:type="gramEnd"/>
+      <w:r>
+        <w:t>: in file</w:t>
+      </w:r>
+      <w:r>
+        <w:t>s</w:t>
+      </w:r>
+      <w:r>
+        <w:t xml:space="preserve"> </w:t>
+      </w:r>
+      <w:proofErr w:type="spellStart"/>
+      <w:r>
+        <w:t>myLayout.h</w:t>
+      </w:r>
+      <w:proofErr w:type="spellEnd"/>
+      <w:r>
+        <w:t xml:space="preserve"> and </w:t>
+      </w:r>
+      <w:proofErr w:type="spellStart"/>
       <w:r>
         <w:rPr>
           <w:b/>
@@ -849,23 +1082,45 @@
         </w:rPr>
         <w:t>.h</w:t>
       </w:r>
+      <w:proofErr w:type="spellEnd"/>
       <w:r>
         <w:rPr>
           <w:b/>
           <w:bCs/>
         </w:rPr>
         <w:br/>
-        <w:t>The presence of this file is what makes this compilation TPL and not just CommandStation.</w:t>
-      </w:r>
-    </w:p>
-    <w:p/>
+        <w:t xml:space="preserve">The presence of this file is what makes this compilation TPL and not just </w:t>
+      </w:r>
+      <w:proofErr w:type="spellStart"/>
+      <w:r>
+        <w:rPr>
+          <w:b/>
+          <w:bCs/>
+        </w:rPr>
+        <w:t>CommandStation</w:t>
+      </w:r>
+      <w:proofErr w:type="spellEnd"/>
+      <w:r>
+        <w:rPr>
+          <w:b/>
+          <w:bCs/>
+        </w:rPr>
+        <w:t>.</w:t>
+      </w:r>
+    </w:p>
+    <w:p>
+      <w:proofErr w:type="spellStart"/>
+      <w:r>
+        <w:t>myLayout.h</w:t>
+      </w:r>
+      <w:proofErr w:type="spellEnd"/>
+    </w:p>
     <w:p>
       <w:pPr>
         <w:pStyle w:val="Code"/>
         <w:framePr w:wrap="notBeside"/>
       </w:pPr>
       <w:r>
-        <w:lastRenderedPageBreak/>
         <w:t>LAYOUT</w:t>
       </w:r>
     </w:p>
@@ -881,7 +1136,15 @@
         <w:t>_</w:t>
       </w:r>
       <w:r>
-        <w:t>SENSOR(1,21,LOW) // PIN 21 goes LOW when detected</w:t>
+        <w:t>SENSOR(1,</w:t>
+      </w:r>
+      <w:proofErr w:type="gramStart"/>
+      <w:r>
+        <w:t>21,LOW</w:t>
+      </w:r>
+      <w:proofErr w:type="gramEnd"/>
+      <w:r>
+        <w:t>) // PIN 21 goes LOW when detected</w:t>
       </w:r>
     </w:p>
     <w:p>
@@ -896,7 +1159,15 @@
         <w:t>_</w:t>
       </w:r>
       <w:r>
-        <w:t>SENSOR(2,22,LOW) // PIN 22 goes LOW when detected</w:t>
+        <w:t>SENSOR(2,</w:t>
+      </w:r>
+      <w:proofErr w:type="gramStart"/>
+      <w:r>
+        <w:t>22,LOW</w:t>
+      </w:r>
+      <w:proofErr w:type="gramEnd"/>
+      <w:r>
+        <w:t>) // PIN 22 goes LOW when detected</w:t>
       </w:r>
     </w:p>
     <w:p>
@@ -908,14 +1179,53 @@
         <w:t xml:space="preserve">  ENDLAYOUT</w:t>
       </w:r>
     </w:p>
+    <w:p/>
+    <w:p>
+      <w:proofErr w:type="spellStart"/>
+      <w:r>
+        <w:t>myTPL.h</w:t>
+      </w:r>
+      <w:proofErr w:type="spellEnd"/>
+      <w:r>
+        <w:br/>
+      </w:r>
+    </w:p>
+    <w:p>
+      <w:pPr>
+        <w:framePr w:wrap="notBeside" w:vAnchor="text" w:hAnchor="text" w:y="1"/>
+        <w:pBdr>
+          <w:top w:val="single" w:sz="4" w:space="1" w:color="auto"/>
+          <w:left w:val="single" w:sz="4" w:space="4" w:color="auto"/>
+          <w:bottom w:val="single" w:sz="4" w:space="1" w:color="auto"/>
+          <w:right w:val="single" w:sz="4" w:space="4" w:color="auto"/>
+        </w:pBdr>
+        <w:rPr>
+          <w:rFonts w:ascii="Courier New" w:hAnsi="Courier New"/>
+        </w:rPr>
+      </w:pPr>
+      <w:r>
+        <w:rPr>
+          <w:rFonts w:ascii="Courier New" w:hAnsi="Courier New"/>
+        </w:rPr>
+        <w:lastRenderedPageBreak/>
+        <w:t>BEGINROUTES</w:t>
+      </w:r>
+    </w:p>
     <w:p>
       <w:pPr>
         <w:pStyle w:val="Code"/>
         <w:framePr w:wrap="notBeside"/>
       </w:pPr>
       <w:r>
-        <w:br/>
-        <w:t>BEGINROUTES</w:t>
+        <w:t xml:space="preserve">  </w:t>
+      </w:r>
+      <w:proofErr w:type="gramStart"/>
+      <w:r>
+        <w:t>SETLOCO(</w:t>
+      </w:r>
+      <w:proofErr w:type="gramEnd"/>
+      <w:r>
+        <w:t>3)</w:t>
       </w:r>
     </w:p>
     <w:p>
@@ -923,15 +1233,20 @@
         <w:pStyle w:val="Code"/>
         <w:framePr w:wrap="notBeside"/>
       </w:pPr>
-      <w:r>
-        <w:t xml:space="preserve">  SETLOCO(3)</w:t>
-      </w:r>
     </w:p>
     <w:p>
       <w:pPr>
         <w:pStyle w:val="Code"/>
         <w:framePr w:wrap="notBeside"/>
       </w:pPr>
+      <w:proofErr w:type="gramStart"/>
+      <w:r>
+        <w:t>ROUTE(</w:t>
+      </w:r>
+      <w:proofErr w:type="gramEnd"/>
+      <w:r>
+        <w:t>1)</w:t>
+      </w:r>
     </w:p>
     <w:p>
       <w:pPr>
@@ -939,7 +1254,15 @@
         <w:framePr w:wrap="notBeside"/>
       </w:pPr>
       <w:r>
-        <w:t>ROUTE(1)</w:t>
+        <w:t xml:space="preserve">  </w:t>
+      </w:r>
+      <w:proofErr w:type="gramStart"/>
+      <w:r>
+        <w:t>DELAYRANDOM(</w:t>
+      </w:r>
+      <w:proofErr w:type="gramEnd"/>
+      <w:r>
+        <w:t>100,200)  // random wait between 10 and 20 seconds</w:t>
       </w:r>
     </w:p>
     <w:p>
@@ -948,7 +1271,15 @@
         <w:framePr w:wrap="notBeside"/>
       </w:pPr>
       <w:r>
-        <w:t xml:space="preserve">  DELAYRANDOM(100,200)  // random wait between 10 and 20 seconds</w:t>
+        <w:t xml:space="preserve">  </w:t>
+      </w:r>
+      <w:proofErr w:type="gramStart"/>
+      <w:r>
+        <w:t>FWD(</w:t>
+      </w:r>
+      <w:proofErr w:type="gramEnd"/>
+      <w:r>
+        <w:t>30)</w:t>
       </w:r>
     </w:p>
     <w:p>
@@ -957,7 +1288,15 @@
         <w:framePr w:wrap="notBeside"/>
       </w:pPr>
       <w:r>
-        <w:t xml:space="preserve">  FWD(30)</w:t>
+        <w:t xml:space="preserve">  </w:t>
+      </w:r>
+      <w:proofErr w:type="gramStart"/>
+      <w:r>
+        <w:t>AT(</w:t>
+      </w:r>
+      <w:proofErr w:type="gramEnd"/>
+      <w:r>
+        <w:t>2)         // sensor 2 is at the far end of platform B</w:t>
       </w:r>
     </w:p>
     <w:p>
@@ -966,7 +1305,7 @@
         <w:framePr w:wrap="notBeside"/>
       </w:pPr>
       <w:r>
-        <w:t xml:space="preserve">  AT(2)         // sensor 2 is at the far end of platform B</w:t>
+        <w:t xml:space="preserve">  STOP</w:t>
       </w:r>
     </w:p>
     <w:p>
@@ -975,7 +1314,15 @@
         <w:framePr w:wrap="notBeside"/>
       </w:pPr>
       <w:r>
-        <w:t xml:space="preserve">  STOP</w:t>
+        <w:t xml:space="preserve">  </w:t>
+      </w:r>
+      <w:proofErr w:type="gramStart"/>
+      <w:r>
+        <w:t>DELAY(</w:t>
+      </w:r>
+      <w:proofErr w:type="gramEnd"/>
+      <w:r>
+        <w:t>150)</w:t>
       </w:r>
     </w:p>
     <w:p>
@@ -984,7 +1331,15 @@
         <w:framePr w:wrap="notBeside"/>
       </w:pPr>
       <w:r>
-        <w:t xml:space="preserve">  DELAY(150)</w:t>
+        <w:t xml:space="preserve">  </w:t>
+      </w:r>
+      <w:proofErr w:type="gramStart"/>
+      <w:r>
+        <w:t>REV(</w:t>
+      </w:r>
+      <w:proofErr w:type="gramEnd"/>
+      <w:r>
+        <w:t>20)</w:t>
       </w:r>
     </w:p>
     <w:p>
@@ -993,7 +1348,15 @@
         <w:framePr w:wrap="notBeside"/>
       </w:pPr>
       <w:r>
-        <w:t xml:space="preserve">  REV(20)</w:t>
+        <w:t xml:space="preserve">  </w:t>
+      </w:r>
+      <w:proofErr w:type="gramStart"/>
+      <w:r>
+        <w:t>AT(</w:t>
+      </w:r>
+      <w:proofErr w:type="gramEnd"/>
+      <w:r>
+        <w:t>1)</w:t>
       </w:r>
     </w:p>
     <w:p>
@@ -1002,7 +1365,7 @@
         <w:framePr w:wrap="notBeside"/>
       </w:pPr>
       <w:r>
-        <w:t xml:space="preserve">  AT(1)</w:t>
+        <w:t xml:space="preserve">  STOP</w:t>
       </w:r>
     </w:p>
     <w:p>
@@ -1011,7 +1374,15 @@
         <w:framePr w:wrap="notBeside"/>
       </w:pPr>
       <w:r>
-        <w:t xml:space="preserve">  STOP</w:t>
+        <w:t xml:space="preserve">  </w:t>
+      </w:r>
+      <w:proofErr w:type="gramStart"/>
+      <w:r>
+        <w:t>FOLLOW(</w:t>
+      </w:r>
+      <w:proofErr w:type="gramEnd"/>
+      <w:r>
+        <w:t>1)    // follows Route 1 again… forever</w:t>
       </w:r>
     </w:p>
     <w:p>
@@ -1019,30 +1390,21 @@
         <w:pStyle w:val="Code"/>
         <w:framePr w:wrap="notBeside"/>
       </w:pPr>
-      <w:r>
-        <w:t xml:space="preserve">  FOLLOW(1)    // follows Route 1 again… forever</w:t>
-      </w:r>
     </w:p>
     <w:p>
       <w:pPr>
         <w:pStyle w:val="Code"/>
         <w:framePr w:wrap="notBeside"/>
       </w:pPr>
+      <w:r>
+        <w:t>ENDROUTES</w:t>
+      </w:r>
     </w:p>
     <w:p>
       <w:pPr>
         <w:pStyle w:val="Code"/>
         <w:framePr w:wrap="notBeside"/>
       </w:pPr>
-      <w:r>
-        <w:t>ENDROUTES</w:t>
-      </w:r>
-    </w:p>
-    <w:p>
-      <w:pPr>
-        <w:pStyle w:val="Code"/>
-        <w:framePr w:wrap="notBeside"/>
-      </w:pPr>
     </w:p>
     <w:p/>
     <w:p>
@@ -1053,13 +1415,29 @@
     </w:p>
     <w:p>
       <w:r>
-        <w:t>When the CommandStation is powered up or reset, t</w:t>
-      </w:r>
-      <w:r>
-        <w:t xml:space="preserve">he process starts at  </w:t>
-      </w:r>
-      <w:r>
-        <w:t>BEGINROUTES and in this case</w:t>
+        <w:t xml:space="preserve">When the </w:t>
+      </w:r>
+      <w:proofErr w:type="spellStart"/>
+      <w:r>
+        <w:t>CommandStation</w:t>
+      </w:r>
+      <w:proofErr w:type="spellEnd"/>
+      <w:r>
+        <w:t xml:space="preserve"> is powered up or reset, t</w:t>
+      </w:r>
+      <w:r>
+        <w:t xml:space="preserve">he process starts </w:t>
+      </w:r>
+      <w:proofErr w:type="gramStart"/>
+      <w:r>
+        <w:t xml:space="preserve">at  </w:t>
+      </w:r>
+      <w:r>
+        <w:t>BEGINROUTES</w:t>
+      </w:r>
+      <w:proofErr w:type="gramEnd"/>
+      <w:r>
+        <w:t xml:space="preserve"> and in this case</w:t>
       </w:r>
       <w:r>
         <w:rPr>
@@ -1069,7 +1447,15 @@
         <w:t xml:space="preserve"> </w:t>
       </w:r>
       <w:r>
-        <w:t>sets the loco address to 3 and drops through to Route(1) . If there are going to be multiple locos, it’s a bit different as we will see.</w:t>
+        <w:t xml:space="preserve">sets the loco address to 3 and drops through to Route(1) . If there are going to be multiple locos, </w:t>
+      </w:r>
+      <w:proofErr w:type="gramStart"/>
+      <w:r>
+        <w:t>it’s</w:t>
+      </w:r>
+      <w:proofErr w:type="gramEnd"/>
+      <w:r>
+        <w:t xml:space="preserve"> a bit different as we will see.</w:t>
       </w:r>
       <w:r>
         <w:br/>
@@ -1138,10 +1524,18 @@
     <w:bookmarkEnd w:id="0"/>
     <w:p>
       <w:r>
-        <w:t xml:space="preserve">The example above </w:t>
-      </w:r>
-      <w:r>
-        <w:t xml:space="preserve"> assumes that loco 3 is sitting at A and pointing in the right direction. </w:t>
+        <w:t xml:space="preserve">The example </w:t>
+      </w:r>
+      <w:proofErr w:type="gramStart"/>
+      <w:r>
+        <w:t xml:space="preserve">above </w:t>
+      </w:r>
+      <w:r>
+        <w:t xml:space="preserve"> assumes</w:t>
+      </w:r>
+      <w:proofErr w:type="gramEnd"/>
+      <w:r>
+        <w:t xml:space="preserve"> that loco 3 is sitting at A and pointing in the right direction. </w:t>
       </w:r>
       <w:r>
         <w:t xml:space="preserve"> </w:t>
@@ -1168,7 +1562,17 @@
         <w:t xml:space="preserve"> programming track and </w:t>
       </w:r>
       <w:r>
-        <w:t>send it on it’s way to join in the fun.</w:t>
+        <w:t xml:space="preserve">send it on </w:t>
+      </w:r>
+      <w:proofErr w:type="spellStart"/>
+      <w:proofErr w:type="gramStart"/>
+      <w:r>
+        <w:t>it’s</w:t>
+      </w:r>
+      <w:proofErr w:type="spellEnd"/>
+      <w:proofErr w:type="gramEnd"/>
+      <w:r>
+        <w:t xml:space="preserve"> way to join in the fun.</w:t>
       </w:r>
     </w:p>
     <w:p/>
@@ -1786,7 +2190,15 @@
         <w:t>_</w:t>
       </w:r>
       <w:r>
-        <w:t>SENSOR(1,21,LOW) // PIN 21 goes LOW when detected</w:t>
+        <w:t>SENSOR(1,</w:t>
+      </w:r>
+      <w:proofErr w:type="gramStart"/>
+      <w:r>
+        <w:t>21,LOW</w:t>
+      </w:r>
+      <w:proofErr w:type="gramEnd"/>
+      <w:r>
+        <w:t>) // PIN 21 goes LOW when detected</w:t>
       </w:r>
     </w:p>
     <w:p>
@@ -1801,7 +2213,15 @@
         <w:t>_</w:t>
       </w:r>
       <w:r>
-        <w:t>SENSOR(2,22,LOW) // PIN 22 goes LOW when detected</w:t>
+        <w:t>SENSOR(2,</w:t>
+      </w:r>
+      <w:proofErr w:type="gramStart"/>
+      <w:r>
+        <w:t>22,LOW</w:t>
+      </w:r>
+      <w:proofErr w:type="gramEnd"/>
+      <w:r>
+        <w:t>) // PIN 22 goes LOW when detected</w:t>
       </w:r>
     </w:p>
     <w:p>
@@ -1815,8 +2235,13 @@
       <w:r>
         <w:t>_</w:t>
       </w:r>
-      <w:r>
-        <w:t xml:space="preserve">TURNOUT(1,1,150,190)  // see reference for meanings here </w:t>
+      <w:proofErr w:type="gramStart"/>
+      <w:r>
+        <w:t>TURNOUT(</w:t>
+      </w:r>
+      <w:proofErr w:type="gramEnd"/>
+      <w:r>
+        <w:t xml:space="preserve">1,1,150,190)  // see reference for meanings here </w:t>
       </w:r>
     </w:p>
     <w:p>
@@ -1830,8 +2255,13 @@
       <w:r>
         <w:t>_</w:t>
       </w:r>
-      <w:r>
-        <w:t xml:space="preserve">TURNOUT(2,2,150,190) </w:t>
+      <w:proofErr w:type="gramStart"/>
+      <w:r>
+        <w:t>TURNOUT(</w:t>
+      </w:r>
+      <w:proofErr w:type="gramEnd"/>
+      <w:r>
+        <w:t xml:space="preserve">2,2,150,190) </w:t>
       </w:r>
     </w:p>
     <w:p>
@@ -1866,8 +2296,13 @@
       <w:r>
         <w:t xml:space="preserve">    </w:t>
       </w:r>
-      <w:r>
-        <w:t>SETLOCO(3)</w:t>
+      <w:proofErr w:type="gramStart"/>
+      <w:r>
+        <w:t>SETLOCO(</w:t>
+      </w:r>
+      <w:proofErr w:type="gramEnd"/>
+      <w:r>
+        <w:t>3)</w:t>
       </w:r>
       <w:r>
         <w:t xml:space="preserve"> </w:t>
@@ -1879,7 +2314,15 @@
         <w:framePr w:wrap="notBeside"/>
       </w:pPr>
       <w:r>
-        <w:t xml:space="preserve">     ROUTE(1)</w:t>
+        <w:t xml:space="preserve">     </w:t>
+      </w:r>
+      <w:proofErr w:type="gramStart"/>
+      <w:r>
+        <w:t>ROUTE(</w:t>
+      </w:r>
+      <w:proofErr w:type="gramEnd"/>
+      <w:r>
+        <w:t>1)</w:t>
       </w:r>
     </w:p>
     <w:p>
@@ -1890,9 +2333,11 @@
       <w:r>
         <w:t xml:space="preserve">         </w:t>
       </w:r>
+      <w:proofErr w:type="gramStart"/>
       <w:r>
         <w:t>DELAYRANDOM(</w:t>
       </w:r>
+      <w:proofErr w:type="gramEnd"/>
       <w:r>
         <w:t>10</w:t>
       </w:r>
@@ -1915,7 +2360,15 @@
         <w:framePr w:wrap="notBeside"/>
       </w:pPr>
       <w:r>
-        <w:t xml:space="preserve">         TR(1)</w:t>
+        <w:t xml:space="preserve">         </w:t>
+      </w:r>
+      <w:proofErr w:type="gramStart"/>
+      <w:r>
+        <w:t>TR(</w:t>
+      </w:r>
+      <w:proofErr w:type="gramEnd"/>
+      <w:r>
+        <w:t>1)</w:t>
       </w:r>
     </w:p>
     <w:p>
@@ -1924,7 +2377,15 @@
         <w:framePr w:wrap="notBeside"/>
       </w:pPr>
       <w:r>
-        <w:t xml:space="preserve">         TL(2)</w:t>
+        <w:t xml:space="preserve">         </w:t>
+      </w:r>
+      <w:proofErr w:type="gramStart"/>
+      <w:r>
+        <w:t>TL(</w:t>
+      </w:r>
+      <w:proofErr w:type="gramEnd"/>
+      <w:r>
+        <w:t>2)</w:t>
       </w:r>
     </w:p>
     <w:p>
@@ -1933,7 +2394,15 @@
         <w:framePr w:wrap="notBeside"/>
       </w:pPr>
       <w:r>
-        <w:t xml:space="preserve">         FWD(30)</w:t>
+        <w:t xml:space="preserve">         </w:t>
+      </w:r>
+      <w:proofErr w:type="gramStart"/>
+      <w:r>
+        <w:t>FWD(</w:t>
+      </w:r>
+      <w:proofErr w:type="gramEnd"/>
+      <w:r>
+        <w:t>30)</w:t>
       </w:r>
     </w:p>
     <w:p>
@@ -1942,7 +2411,15 @@
         <w:framePr w:wrap="notBeside"/>
       </w:pPr>
       <w:r>
-        <w:t xml:space="preserve">         AT(2)         // sensor 2 is at the far end of platform B</w:t>
+        <w:t xml:space="preserve">         </w:t>
+      </w:r>
+      <w:proofErr w:type="gramStart"/>
+      <w:r>
+        <w:t>AT(</w:t>
+      </w:r>
+      <w:proofErr w:type="gramEnd"/>
+      <w:r>
+        <w:t>2)         // sensor 2 is at the far end of platform B</w:t>
       </w:r>
     </w:p>
     <w:p>
@@ -1962,9 +2439,11 @@
       <w:r>
         <w:t xml:space="preserve">         </w:t>
       </w:r>
+      <w:proofErr w:type="gramStart"/>
       <w:r>
         <w:t>DELAY(</w:t>
       </w:r>
+      <w:proofErr w:type="gramEnd"/>
       <w:r>
         <w:t>15</w:t>
       </w:r>
@@ -1983,8 +2462,13 @@
       <w:r>
         <w:t xml:space="preserve">        </w:t>
       </w:r>
-      <w:r>
-        <w:t>TR(2)</w:t>
+      <w:proofErr w:type="gramStart"/>
+      <w:r>
+        <w:t>TR(</w:t>
+      </w:r>
+      <w:proofErr w:type="gramEnd"/>
+      <w:r>
+        <w:t>2)</w:t>
       </w:r>
       <w:r>
         <w:t xml:space="preserve"> </w:t>
@@ -1996,7 +2480,15 @@
         <w:framePr w:wrap="notBeside"/>
       </w:pPr>
       <w:r>
-        <w:t xml:space="preserve">        TL(1)</w:t>
+        <w:t xml:space="preserve">        </w:t>
+      </w:r>
+      <w:proofErr w:type="gramStart"/>
+      <w:r>
+        <w:t>TL(</w:t>
+      </w:r>
+      <w:proofErr w:type="gramEnd"/>
+      <w:r>
+        <w:t>1)</w:t>
       </w:r>
     </w:p>
     <w:p>
@@ -2007,8 +2499,13 @@
       <w:r>
         <w:t xml:space="preserve">        </w:t>
       </w:r>
-      <w:r>
-        <w:t>REV(20)</w:t>
+      <w:proofErr w:type="gramStart"/>
+      <w:r>
+        <w:t>REV(</w:t>
+      </w:r>
+      <w:proofErr w:type="gramEnd"/>
+      <w:r>
+        <w:t>20)</w:t>
       </w:r>
     </w:p>
     <w:p>
@@ -2017,7 +2514,15 @@
         <w:framePr w:wrap="notBeside"/>
       </w:pPr>
       <w:r>
-        <w:t xml:space="preserve">         AT(1)</w:t>
+        <w:t xml:space="preserve">         </w:t>
+      </w:r>
+      <w:proofErr w:type="gramStart"/>
+      <w:r>
+        <w:t>AT(</w:t>
+      </w:r>
+      <w:proofErr w:type="gramEnd"/>
+      <w:r>
+        <w:t>1)</w:t>
       </w:r>
     </w:p>
     <w:p>
@@ -2035,7 +2540,15 @@
         <w:framePr w:wrap="notBeside"/>
       </w:pPr>
       <w:r>
-        <w:t xml:space="preserve">         FOLLOW(1)    // follows Route 1 again… forever</w:t>
+        <w:t xml:space="preserve">         </w:t>
+      </w:r>
+      <w:proofErr w:type="gramStart"/>
+      <w:r>
+        <w:t>FOLLOW(</w:t>
+      </w:r>
+      <w:proofErr w:type="gramEnd"/>
+      <w:r>
+        <w:t>1)    // follows Route 1 again… forever</w:t>
       </w:r>
     </w:p>
     <w:p>
@@ -2086,7 +2599,17 @@
         <w:t xml:space="preserve">. If </w:t>
       </w:r>
       <w:r>
-        <w:t>you cant reserve it because another loco already has, then you will be stopped</w:t>
+        <w:t xml:space="preserve">you </w:t>
+      </w:r>
+      <w:proofErr w:type="spellStart"/>
+      <w:proofErr w:type="gramStart"/>
+      <w:r>
+        <w:t>cant</w:t>
+      </w:r>
+      <w:proofErr w:type="spellEnd"/>
+      <w:proofErr w:type="gramEnd"/>
+      <w:r>
+        <w:t xml:space="preserve"> reserve it because another loco already has, then you will be stopped</w:t>
       </w:r>
       <w:r>
         <w:t xml:space="preserve"> </w:t>
@@ -2101,7 +2624,15 @@
         <w:t xml:space="preserve">. </w:t>
       </w:r>
       <w:r>
-        <w:t>When you leave a shared section you must free it.</w:t>
+        <w:t xml:space="preserve">When you leave a shared </w:t>
+      </w:r>
+      <w:proofErr w:type="gramStart"/>
+      <w:r>
+        <w:t>section</w:t>
+      </w:r>
+      <w:proofErr w:type="gramEnd"/>
+      <w:r>
+        <w:t xml:space="preserve"> you must free it.</w:t>
       </w:r>
     </w:p>
     <w:p>
@@ -2124,8 +2655,13 @@
       </w:r>
     </w:p>
     <w:p>
-      <w:r>
-        <w:t xml:space="preserve">So </w:t>
+      <w:proofErr w:type="gramStart"/>
+      <w:r>
+        <w:t>So</w:t>
+      </w:r>
+      <w:proofErr w:type="gramEnd"/>
+      <w:r>
+        <w:t xml:space="preserve"> </w:t>
       </w:r>
       <w:r>
         <w:t xml:space="preserve">we will need some extra sensors </w:t>
@@ -3451,8 +3987,21 @@
         <w:lastRenderedPageBreak/>
         <w:t xml:space="preserve">So… </w:t>
       </w:r>
-      <w:r>
-        <w:t>lets take a look at the route</w:t>
+      <w:proofErr w:type="spellStart"/>
+      <w:r>
+        <w:t>lets</w:t>
+      </w:r>
+      <w:proofErr w:type="spellEnd"/>
+      <w:r>
+        <w:t xml:space="preserve"> </w:t>
+      </w:r>
+      <w:proofErr w:type="gramStart"/>
+      <w:r>
+        <w:t>take a look</w:t>
+      </w:r>
+      <w:proofErr w:type="gramEnd"/>
+      <w:r>
+        <w:t xml:space="preserve"> at the route</w:t>
       </w:r>
       <w:r>
         <w:t>s</w:t>
@@ -3486,8 +4035,13 @@
         <w:t xml:space="preserve">   … see later</w:t>
       </w:r>
       <w:r>
-        <w:t xml:space="preserve"> for startup</w:t>
-      </w:r>
+        <w:t xml:space="preserve"> for </w:t>
+      </w:r>
+      <w:proofErr w:type="spellStart"/>
+      <w:r>
+        <w:t>startup</w:t>
+      </w:r>
+      <w:proofErr w:type="spellEnd"/>
       <w:r>
         <w:t xml:space="preserve"> </w:t>
       </w:r>
@@ -3497,9 +4051,11 @@
         <w:pStyle w:val="Code"/>
         <w:framePr w:wrap="notBeside"/>
       </w:pPr>
+      <w:proofErr w:type="gramStart"/>
       <w:r>
         <w:t>ROUTE(</w:t>
       </w:r>
+      <w:proofErr w:type="gramEnd"/>
       <w:r>
         <w:t>12</w:t>
       </w:r>
@@ -3521,9 +4077,11 @@
       <w:r>
         <w:tab/>
       </w:r>
+      <w:proofErr w:type="gramStart"/>
       <w:r>
         <w:t>DELAYRANDOM(</w:t>
       </w:r>
+      <w:proofErr w:type="gramEnd"/>
       <w:r>
         <w:t>10</w:t>
       </w:r>
@@ -3548,8 +4106,13 @@
       <w:r>
         <w:tab/>
       </w:r>
-      <w:r>
-        <w:t xml:space="preserve">RESERVE(2)   </w:t>
+      <w:proofErr w:type="gramStart"/>
+      <w:r>
+        <w:t>RESERVE(</w:t>
+      </w:r>
+      <w:proofErr w:type="gramEnd"/>
+      <w:r>
+        <w:t xml:space="preserve">2)   </w:t>
       </w:r>
       <w:r>
         <w:t xml:space="preserve"> </w:t>
@@ -3572,8 +4135,13 @@
       <w:r>
         <w:tab/>
       </w:r>
-      <w:r>
-        <w:t>TR(1)</w:t>
+      <w:proofErr w:type="gramStart"/>
+      <w:r>
+        <w:t>TR(</w:t>
+      </w:r>
+      <w:proofErr w:type="gramEnd"/>
+      <w:r>
+        <w:t>1)</w:t>
       </w:r>
       <w:r>
         <w:t xml:space="preserve"> </w:t>
@@ -3596,8 +4164,13 @@
       <w:r>
         <w:tab/>
       </w:r>
-      <w:r>
-        <w:t>FWD(30)</w:t>
+      <w:proofErr w:type="gramStart"/>
+      <w:r>
+        <w:t>FWD(</w:t>
+      </w:r>
+      <w:proofErr w:type="gramEnd"/>
+      <w:r>
+        <w:t>30)</w:t>
       </w:r>
       <w:r>
         <w:t xml:space="preserve">       // and proceed forward</w:t>
@@ -3611,9 +4184,11 @@
       <w:r>
         <w:tab/>
       </w:r>
+      <w:proofErr w:type="gramStart"/>
       <w:r>
         <w:t>AFTER(</w:t>
       </w:r>
+      <w:proofErr w:type="gramEnd"/>
       <w:r>
         <w:t xml:space="preserve">11)     // Once we have </w:t>
       </w:r>
@@ -3635,8 +4210,13 @@
       <w:r>
         <w:tab/>
       </w:r>
-      <w:r>
-        <w:t xml:space="preserve">FREE(1)    </w:t>
+      <w:proofErr w:type="gramStart"/>
+      <w:r>
+        <w:t>FREE(</w:t>
+      </w:r>
+      <w:proofErr w:type="gramEnd"/>
+      <w:r>
+        <w:t xml:space="preserve">1)    </w:t>
       </w:r>
       <w:r>
         <w:t xml:space="preserve">   </w:t>
@@ -3656,8 +4236,13 @@
       <w:r>
         <w:tab/>
       </w:r>
-      <w:r>
-        <w:t>AT(12)</w:t>
+      <w:proofErr w:type="gramStart"/>
+      <w:r>
+        <w:t>AT(</w:t>
+      </w:r>
+      <w:proofErr w:type="gramEnd"/>
+      <w:r>
+        <w:t>12)</w:t>
       </w:r>
       <w:r>
         <w:t xml:space="preserve">        // When we get to sensor 12 </w:t>
@@ -3671,9 +4256,11 @@
       <w:r>
         <w:tab/>
       </w:r>
+      <w:proofErr w:type="gramStart"/>
       <w:r>
         <w:t>FOLLOW(</w:t>
       </w:r>
+      <w:proofErr w:type="gramEnd"/>
       <w:r>
         <w:t xml:space="preserve">23)    // follow route from </w:t>
       </w:r>
@@ -3701,8 +4288,13 @@
         <w:pStyle w:val="Code"/>
         <w:framePr w:wrap="notBeside"/>
       </w:pPr>
-      <w:r>
-        <w:t xml:space="preserve">ROUTE(23) </w:t>
+      <w:proofErr w:type="gramStart"/>
+      <w:r>
+        <w:t>ROUTE(</w:t>
+      </w:r>
+      <w:proofErr w:type="gramEnd"/>
+      <w:r>
+        <w:t xml:space="preserve">23) </w:t>
       </w:r>
       <w:r>
         <w:t xml:space="preserve">  </w:t>
@@ -3719,8 +4311,13 @@
       <w:r>
         <w:tab/>
       </w:r>
-      <w:r>
-        <w:t xml:space="preserve">RESERVE(3)    // </w:t>
+      <w:proofErr w:type="gramStart"/>
+      <w:r>
+        <w:t>RESERVE(</w:t>
+      </w:r>
+      <w:proofErr w:type="gramEnd"/>
+      <w:r>
+        <w:t xml:space="preserve">3)    // </w:t>
       </w:r>
       <w:r>
         <w:t xml:space="preserve">will STOP if block 3 occupied </w:t>
@@ -3734,8 +4331,13 @@
       <w:r>
         <w:tab/>
       </w:r>
-      <w:r>
-        <w:t xml:space="preserve">TL(2)    </w:t>
+      <w:proofErr w:type="gramStart"/>
+      <w:r>
+        <w:t>TL(</w:t>
+      </w:r>
+      <w:proofErr w:type="gramEnd"/>
+      <w:r>
+        <w:t xml:space="preserve">2)    </w:t>
       </w:r>
       <w:r>
         <w:t xml:space="preserve">     // Now we have the block</w:t>
@@ -3758,8 +4360,13 @@
       <w:r>
         <w:tab/>
       </w:r>
-      <w:r>
-        <w:t xml:space="preserve">FWD(20)   </w:t>
+      <w:proofErr w:type="gramStart"/>
+      <w:r>
+        <w:t>FWD(</w:t>
+      </w:r>
+      <w:proofErr w:type="gramEnd"/>
+      <w:r>
+        <w:t xml:space="preserve">20)   </w:t>
       </w:r>
       <w:r>
         <w:t xml:space="preserve">    </w:t>
@@ -3779,8 +4386,13 @@
       <w:r>
         <w:tab/>
       </w:r>
-      <w:r>
-        <w:t>AT(2)         // sensor 2 is at the far end of platform B</w:t>
+      <w:proofErr w:type="gramStart"/>
+      <w:r>
+        <w:t>AT(</w:t>
+      </w:r>
+      <w:proofErr w:type="gramEnd"/>
+      <w:r>
+        <w:t>2)         // sensor 2 is at the far end of platform B</w:t>
       </w:r>
     </w:p>
     <w:p>
@@ -3803,8 +4415,13 @@
       <w:r>
         <w:tab/>
       </w:r>
-      <w:r>
-        <w:t xml:space="preserve">FREE(2)       </w:t>
+      <w:proofErr w:type="gramStart"/>
+      <w:r>
+        <w:t>FREE(</w:t>
+      </w:r>
+      <w:proofErr w:type="gramEnd"/>
+      <w:r>
+        <w:t xml:space="preserve">2)       </w:t>
       </w:r>
     </w:p>
     <w:p>
@@ -3815,9 +4432,11 @@
       <w:r>
         <w:tab/>
       </w:r>
+      <w:proofErr w:type="gramStart"/>
       <w:r>
         <w:t>DELAY(</w:t>
       </w:r>
+      <w:proofErr w:type="gramEnd"/>
       <w:r>
         <w:t>15</w:t>
       </w:r>
@@ -3836,9 +4455,11 @@
       <w:r>
         <w:tab/>
       </w:r>
+      <w:proofErr w:type="gramStart"/>
       <w:r>
         <w:t>FOLLOW(</w:t>
       </w:r>
+      <w:proofErr w:type="gramEnd"/>
       <w:r>
         <w:t>34)</w:t>
       </w:r>
@@ -3854,8 +4475,13 @@
         <w:pStyle w:val="Code"/>
         <w:framePr w:wrap="notBeside"/>
       </w:pPr>
-      <w:r>
-        <w:t>ROUTE(34)</w:t>
+      <w:proofErr w:type="gramStart"/>
+      <w:r>
+        <w:t>ROUTE(</w:t>
+      </w:r>
+      <w:proofErr w:type="gramEnd"/>
+      <w:r>
+        <w:t>34)</w:t>
       </w:r>
       <w:r>
         <w:t xml:space="preserve">  // </w:t>
@@ -3875,8 +4501,13 @@
       <w:r>
         <w:tab/>
       </w:r>
-      <w:r>
-        <w:t>RERSERVE(4)</w:t>
+      <w:proofErr w:type="gramStart"/>
+      <w:r>
+        <w:t>RERSERVE(</w:t>
+      </w:r>
+      <w:proofErr w:type="gramEnd"/>
+      <w:r>
+        <w:t>4)</w:t>
       </w:r>
     </w:p>
     <w:p>
@@ -3887,9 +4518,11 @@
       <w:r>
         <w:tab/>
       </w:r>
+      <w:proofErr w:type="gramStart"/>
       <w:r>
         <w:t>TR(</w:t>
       </w:r>
+      <w:proofErr w:type="gramEnd"/>
       <w:r>
         <w:t>2)</w:t>
       </w:r>
@@ -3902,11 +4535,16 @@
       <w:r>
         <w:tab/>
       </w:r>
+      <w:proofErr w:type="gramStart"/>
       <w:r>
         <w:t>R</w:t>
       </w:r>
       <w:r>
-        <w:t>EV(20)</w:t>
+        <w:t>EV(</w:t>
+      </w:r>
+      <w:proofErr w:type="gramEnd"/>
+      <w:r>
+        <w:t>20)</w:t>
       </w:r>
     </w:p>
     <w:p>
@@ -3917,9 +4555,11 @@
       <w:r>
         <w:tab/>
       </w:r>
+      <w:proofErr w:type="gramStart"/>
       <w:r>
         <w:t>AFTER(</w:t>
       </w:r>
+      <w:proofErr w:type="gramEnd"/>
       <w:r>
         <w:t>1</w:t>
       </w:r>
@@ -3938,8 +4578,13 @@
       <w:r>
         <w:tab/>
       </w:r>
-      <w:r>
-        <w:t>FREE(3)</w:t>
+      <w:proofErr w:type="gramStart"/>
+      <w:r>
+        <w:t>FREE(</w:t>
+      </w:r>
+      <w:proofErr w:type="gramEnd"/>
+      <w:r>
+        <w:t>3)</w:t>
       </w:r>
     </w:p>
     <w:p>
@@ -3950,8 +4595,13 @@
       <w:r>
         <w:tab/>
       </w:r>
-      <w:r>
-        <w:t>AT(14)</w:t>
+      <w:proofErr w:type="gramStart"/>
+      <w:r>
+        <w:t>AT(</w:t>
+      </w:r>
+      <w:proofErr w:type="gramEnd"/>
+      <w:r>
+        <w:t>14)</w:t>
       </w:r>
     </w:p>
     <w:p>
@@ -3962,9 +4612,11 @@
       <w:r>
         <w:tab/>
       </w:r>
+      <w:proofErr w:type="gramStart"/>
       <w:r>
         <w:t>FOLLOW(</w:t>
       </w:r>
+      <w:proofErr w:type="gramEnd"/>
       <w:r>
         <w:t>41)</w:t>
       </w:r>
@@ -3980,8 +4632,13 @@
         <w:pStyle w:val="Code"/>
         <w:framePr w:wrap="notBeside"/>
       </w:pPr>
-      <w:r>
-        <w:t>ROUTE(41)</w:t>
+      <w:proofErr w:type="gramStart"/>
+      <w:r>
+        <w:t>ROUTE(</w:t>
+      </w:r>
+      <w:proofErr w:type="gramEnd"/>
+      <w:r>
+        <w:t>41)</w:t>
       </w:r>
     </w:p>
     <w:p>
@@ -3992,8 +4649,13 @@
       <w:r>
         <w:tab/>
       </w:r>
-      <w:r>
-        <w:t>RESERVE(1)</w:t>
+      <w:proofErr w:type="gramStart"/>
+      <w:r>
+        <w:t>RESERVE(</w:t>
+      </w:r>
+      <w:proofErr w:type="gramEnd"/>
+      <w:r>
+        <w:t>1)</w:t>
       </w:r>
     </w:p>
     <w:p>
@@ -4004,8 +4666,13 @@
       <w:r>
         <w:tab/>
       </w:r>
-      <w:r>
-        <w:t>TL(1)</w:t>
+      <w:proofErr w:type="gramStart"/>
+      <w:r>
+        <w:t>TL(</w:t>
+      </w:r>
+      <w:proofErr w:type="gramEnd"/>
+      <w:r>
+        <w:t>1)</w:t>
       </w:r>
     </w:p>
     <w:p>
@@ -4016,8 +4683,13 @@
       <w:r>
         <w:tab/>
       </w:r>
-      <w:r>
-        <w:t>REV(20)</w:t>
+      <w:proofErr w:type="gramStart"/>
+      <w:r>
+        <w:t>REV(</w:t>
+      </w:r>
+      <w:proofErr w:type="gramEnd"/>
+      <w:r>
+        <w:t>20)</w:t>
       </w:r>
     </w:p>
     <w:p>
@@ -4028,8 +4700,13 @@
       <w:r>
         <w:tab/>
       </w:r>
-      <w:r>
-        <w:t>AT(1)</w:t>
+      <w:proofErr w:type="gramStart"/>
+      <w:r>
+        <w:t>AT(</w:t>
+      </w:r>
+      <w:proofErr w:type="gramEnd"/>
+      <w:r>
+        <w:t>1)</w:t>
       </w:r>
     </w:p>
     <w:p>
@@ -4052,8 +4729,13 @@
       <w:r>
         <w:tab/>
       </w:r>
-      <w:r>
-        <w:t>FREE(4)</w:t>
+      <w:proofErr w:type="gramStart"/>
+      <w:r>
+        <w:t>FREE(</w:t>
+      </w:r>
+      <w:proofErr w:type="gramEnd"/>
+      <w:r>
+        <w:t>4)</w:t>
       </w:r>
     </w:p>
     <w:p>
@@ -4064,8 +4746,13 @@
       <w:r>
         <w:tab/>
       </w:r>
-      <w:r>
-        <w:t>FOLLOW(1</w:t>
+      <w:proofErr w:type="gramStart"/>
+      <w:r>
+        <w:t>FOLLOW(</w:t>
+      </w:r>
+      <w:proofErr w:type="gramEnd"/>
+      <w:r>
+        <w:t>1</w:t>
       </w:r>
       <w:r>
         <w:t>2</w:t>
@@ -4242,7 +4929,15 @@
         <w:t>r loco</w:t>
       </w:r>
       <w:r>
-        <w:t xml:space="preserve"> will STOP </w:t>
+        <w:t xml:space="preserve"> will </w:t>
+      </w:r>
+      <w:proofErr w:type="gramStart"/>
+      <w:r>
+        <w:t>STOP</w:t>
+      </w:r>
+      <w:proofErr w:type="gramEnd"/>
+      <w:r>
+        <w:t xml:space="preserve"> </w:t>
       </w:r>
       <w:r>
         <w:t xml:space="preserve">and </w:t>
@@ -4284,10 +4979,18 @@
         <w:t xml:space="preserve">Set the points </w:t>
       </w:r>
       <w:r>
-        <w:t>to enter the reserved area</w:t>
-      </w:r>
-      <w:r>
-        <w:t xml:space="preserve">.. do this ASAP as you may be still moving towards them. (TPL knows if this is a panic and switches the </w:t>
+        <w:t xml:space="preserve">to enter the reserved </w:t>
+      </w:r>
+      <w:proofErr w:type="gramStart"/>
+      <w:r>
+        <w:t>area</w:t>
+      </w:r>
+      <w:r>
+        <w:t>..</w:t>
+      </w:r>
+      <w:proofErr w:type="gramEnd"/>
+      <w:r>
+        <w:t xml:space="preserve"> do this ASAP as you may be still moving towards them. (TPL knows if this is a panic and switches the </w:t>
       </w:r>
       <w:r>
         <w:t xml:space="preserve">points at full speed, if you are not moving then the switch is </w:t>
@@ -4296,10 +4999,18 @@
         <w:t>a more realistic sweep</w:t>
       </w:r>
       <w:r>
-        <w:t xml:space="preserve"> motion</w:t>
-      </w:r>
-      <w:r>
-        <w:t>(feature not yet)</w:t>
+        <w:t xml:space="preserve"> </w:t>
+      </w:r>
+      <w:proofErr w:type="gramStart"/>
+      <w:r>
+        <w:t>motion</w:t>
+      </w:r>
+      <w:r>
+        <w:t>(</w:t>
+      </w:r>
+      <w:proofErr w:type="gramEnd"/>
+      <w:r>
+        <w:t>feature not yet)</w:t>
       </w:r>
       <w:r>
         <w:t>)</w:t>
@@ -4478,9 +5189,15 @@
       <w:r>
         <w:t xml:space="preserve">define the </w:t>
       </w:r>
-      <w:r>
-        <w:t xml:space="preserve">startup process at the beginning of </w:t>
-      </w:r>
+      <w:proofErr w:type="spellStart"/>
+      <w:r>
+        <w:t>startup</w:t>
+      </w:r>
+      <w:proofErr w:type="spellEnd"/>
+      <w:r>
+        <w:t xml:space="preserve"> process at the beginning of </w:t>
+      </w:r>
+      <w:proofErr w:type="gramStart"/>
       <w:r>
         <w:t>ROUTES</w:t>
       </w:r>
@@ -4488,7 +5205,11 @@
         <w:t xml:space="preserve"> </w:t>
       </w:r>
       <w:r>
-        <w:t>, e.g. for two engines</w:t>
+        <w:t>,</w:t>
+      </w:r>
+      <w:proofErr w:type="gramEnd"/>
+      <w:r>
+        <w:t xml:space="preserve"> e.g. for two engines</w:t>
       </w:r>
       <w:r>
         <w:t>, one at each station</w:t>
@@ -4526,8 +5247,13 @@
         <w:pStyle w:val="Code"/>
         <w:framePr w:wrap="notBeside"/>
       </w:pPr>
-      <w:r>
-        <w:t>RESERVE(1)</w:t>
+      <w:proofErr w:type="gramStart"/>
+      <w:r>
+        <w:t>RESERVE(</w:t>
+      </w:r>
+      <w:proofErr w:type="gramEnd"/>
+      <w:r>
+        <w:t>1)</w:t>
       </w:r>
       <w:r>
         <w:t xml:space="preserve">  // start with a loco in block 1</w:t>
@@ -4538,8 +5264,13 @@
         <w:pStyle w:val="Code"/>
         <w:framePr w:wrap="notBeside"/>
       </w:pPr>
-      <w:r>
-        <w:t>RESERVE(3)</w:t>
+      <w:proofErr w:type="gramStart"/>
+      <w:r>
+        <w:t>RESERVE(</w:t>
+      </w:r>
+      <w:proofErr w:type="gramEnd"/>
+      <w:r>
+        <w:t>3)</w:t>
       </w:r>
       <w:r>
         <w:t xml:space="preserve">  // and another in block 3</w:t>
@@ -4550,11 +5281,16 @@
         <w:pStyle w:val="Code"/>
         <w:framePr w:wrap="notBeside"/>
       </w:pPr>
+      <w:proofErr w:type="gramStart"/>
       <w:r>
         <w:t>SENDLOCO</w:t>
       </w:r>
       <w:r>
-        <w:t>(3,12)</w:t>
+        <w:t>(</w:t>
+      </w:r>
+      <w:proofErr w:type="gramEnd"/>
+      <w:r>
+        <w:t>3,12)</w:t>
       </w:r>
       <w:r>
         <w:t xml:space="preserve"> // </w:t>
@@ -4563,7 +5299,15 @@
         <w:t xml:space="preserve">send Loco </w:t>
       </w:r>
       <w:r>
-        <w:t xml:space="preserve">DCC addr </w:t>
+        <w:t xml:space="preserve">DCC </w:t>
+      </w:r>
+      <w:proofErr w:type="spellStart"/>
+      <w:r>
+        <w:t>addr</w:t>
+      </w:r>
+      <w:proofErr w:type="spellEnd"/>
+      <w:r>
+        <w:t xml:space="preserve"> </w:t>
       </w:r>
       <w:r>
         <w:t xml:space="preserve">3 on to route </w:t>
@@ -4577,12 +5321,14 @@
         <w:pStyle w:val="Code"/>
         <w:framePr w:wrap="notBeside"/>
       </w:pPr>
+      <w:proofErr w:type="gramStart"/>
       <w:r>
         <w:t>SENDLOCO</w:t>
       </w:r>
       <w:r>
         <w:t>(</w:t>
       </w:r>
+      <w:proofErr w:type="gramEnd"/>
       <w:r>
         <w:t>17</w:t>
       </w:r>
@@ -4599,7 +5345,15 @@
         <w:t xml:space="preserve">// send loco </w:t>
       </w:r>
       <w:r>
-        <w:t xml:space="preserve">DCC addr </w:t>
+        <w:t xml:space="preserve">DCC </w:t>
+      </w:r>
+      <w:proofErr w:type="spellStart"/>
+      <w:r>
+        <w:t>addr</w:t>
+      </w:r>
+      <w:proofErr w:type="spellEnd"/>
+      <w:r>
+        <w:t xml:space="preserve"> </w:t>
       </w:r>
       <w:r>
         <w:t>17</w:t>
@@ -4620,7 +5374,15 @@
         <w:t>ENDPROG</w:t>
       </w:r>
       <w:r>
-        <w:t xml:space="preserve">   // don’t drop through to the fir</w:t>
+        <w:t xml:space="preserve">   // </w:t>
+      </w:r>
+      <w:proofErr w:type="gramStart"/>
+      <w:r>
+        <w:t>don’t</w:t>
+      </w:r>
+      <w:proofErr w:type="gramEnd"/>
+      <w:r>
+        <w:t xml:space="preserve"> drop through to the fir</w:t>
       </w:r>
       <w:r>
         <w:t>st</w:t>
@@ -4651,7 +5413,15 @@
     </w:p>
     <w:p>
       <w:r>
-        <w:t xml:space="preserve">CAUTION: this isn’t ready to handle </w:t>
+        <w:t xml:space="preserve">CAUTION: this </w:t>
+      </w:r>
+      <w:proofErr w:type="gramStart"/>
+      <w:r>
+        <w:t>isn’t</w:t>
+      </w:r>
+      <w:proofErr w:type="gramEnd"/>
+      <w:r>
+        <w:t xml:space="preserve"> ready to handle </w:t>
       </w:r>
       <w:r>
         <w:t xml:space="preserve">locos randomly placed on the layout </w:t>
@@ -4662,7 +5432,23 @@
     </w:p>
     <w:p>
       <w:r>
-        <w:t xml:space="preserve">Some interesting points about the startup… You don’t need to set turnouts because </w:t>
+        <w:t xml:space="preserve">Some interesting points about the </w:t>
+      </w:r>
+      <w:proofErr w:type="spellStart"/>
+      <w:r>
+        <w:t>startup</w:t>
+      </w:r>
+      <w:proofErr w:type="spellEnd"/>
+      <w:r>
+        <w:t xml:space="preserve">… You </w:t>
+      </w:r>
+      <w:proofErr w:type="gramStart"/>
+      <w:r>
+        <w:t>don’t</w:t>
+      </w:r>
+      <w:proofErr w:type="gramEnd"/>
+      <w:r>
+        <w:t xml:space="preserve"> need to set turnouts because </w:t>
       </w:r>
       <w:r>
         <w:t xml:space="preserve">each route is setting them </w:t>
@@ -4681,17 +5467,24 @@
       </w:r>
     </w:p>
     <w:p>
+      <w:proofErr w:type="spellStart"/>
       <w:r>
         <w:t>Startup</w:t>
       </w:r>
+      <w:proofErr w:type="spellEnd"/>
       <w:r>
         <w:t xml:space="preserve"> can also </w:t>
       </w:r>
+      <w:proofErr w:type="gramStart"/>
       <w:r>
         <w:t xml:space="preserve">SCHEDULE </w:t>
       </w:r>
       <w:r>
-        <w:t xml:space="preserve"> a “route” that is merely </w:t>
+        <w:t xml:space="preserve"> a</w:t>
+      </w:r>
+      <w:proofErr w:type="gramEnd"/>
+      <w:r>
+        <w:t xml:space="preserve"> “route” that is merely </w:t>
       </w:r>
       <w:r>
         <w:t xml:space="preserve">a decorative automation such as flashing lights </w:t>
@@ -4731,11 +5524,19 @@
           <w:rFonts w:ascii="Courier New" w:hAnsi="Courier New" w:cs="Courier New"/>
         </w:rPr>
       </w:pPr>
+      <w:proofErr w:type="gramStart"/>
       <w:r>
         <w:rPr>
           <w:rFonts w:ascii="Courier New" w:hAnsi="Courier New" w:cs="Courier New"/>
         </w:rPr>
-        <w:t xml:space="preserve">ROUTE(66) </w:t>
+        <w:t>ROUTE(</w:t>
+      </w:r>
+      <w:proofErr w:type="gramEnd"/>
+      <w:r>
+        <w:rPr>
+          <w:rFonts w:ascii="Courier New" w:hAnsi="Courier New" w:cs="Courier New"/>
+        </w:rPr>
+        <w:t xml:space="preserve">66) </w:t>
       </w:r>
     </w:p>
     <w:p>
@@ -4749,7 +5550,21 @@
         <w:rPr>
           <w:rFonts w:ascii="Courier New" w:hAnsi="Courier New" w:cs="Courier New"/>
         </w:rPr>
-        <w:t xml:space="preserve">  RED(7)</w:t>
+        <w:t xml:space="preserve">  </w:t>
+      </w:r>
+      <w:proofErr w:type="gramStart"/>
+      <w:r>
+        <w:rPr>
+          <w:rFonts w:ascii="Courier New" w:hAnsi="Courier New" w:cs="Courier New"/>
+        </w:rPr>
+        <w:t>RED(</w:t>
+      </w:r>
+      <w:proofErr w:type="gramEnd"/>
+      <w:r>
+        <w:rPr>
+          <w:rFonts w:ascii="Courier New" w:hAnsi="Courier New" w:cs="Courier New"/>
+        </w:rPr>
+        <w:t>7)</w:t>
       </w:r>
     </w:p>
     <w:p>
@@ -4763,14 +5578,22 @@
         <w:rPr>
           <w:rFonts w:ascii="Courier New" w:hAnsi="Courier New" w:cs="Courier New"/>
         </w:rPr>
-        <w:t xml:space="preserve">  DELAY</w:t>
-      </w:r>
+        <w:t xml:space="preserve">  </w:t>
+      </w:r>
+      <w:proofErr w:type="gramStart"/>
       <w:r>
         <w:rPr>
           <w:rFonts w:ascii="Courier New" w:hAnsi="Courier New" w:cs="Courier New"/>
         </w:rPr>
+        <w:t>DELAY</w:t>
+      </w:r>
+      <w:r>
+        <w:rPr>
+          <w:rFonts w:ascii="Courier New" w:hAnsi="Courier New" w:cs="Courier New"/>
+        </w:rPr>
         <w:t>(</w:t>
       </w:r>
+      <w:proofErr w:type="gramEnd"/>
       <w:r>
         <w:rPr>
           <w:rFonts w:ascii="Courier New" w:hAnsi="Courier New" w:cs="Courier New"/>
@@ -4801,7 +5624,21 @@
         <w:rPr>
           <w:rFonts w:ascii="Courier New" w:hAnsi="Courier New" w:cs="Courier New"/>
         </w:rPr>
-        <w:t xml:space="preserve">  GREEN(7)</w:t>
+        <w:t xml:space="preserve">  </w:t>
+      </w:r>
+      <w:proofErr w:type="gramStart"/>
+      <w:r>
+        <w:rPr>
+          <w:rFonts w:ascii="Courier New" w:hAnsi="Courier New" w:cs="Courier New"/>
+        </w:rPr>
+        <w:t>GREEN(</w:t>
+      </w:r>
+      <w:proofErr w:type="gramEnd"/>
+      <w:r>
+        <w:rPr>
+          <w:rFonts w:ascii="Courier New" w:hAnsi="Courier New" w:cs="Courier New"/>
+        </w:rPr>
+        <w:t>7)</w:t>
       </w:r>
     </w:p>
     <w:p>
@@ -4815,12 +5652,26 @@
         <w:rPr>
           <w:rFonts w:ascii="Courier New" w:hAnsi="Courier New" w:cs="Courier New"/>
         </w:rPr>
-        <w:t xml:space="preserve">  DELAY(1</w:t>
-      </w:r>
+        <w:t xml:space="preserve">  </w:t>
+      </w:r>
+      <w:proofErr w:type="gramStart"/>
       <w:r>
         <w:rPr>
           <w:rFonts w:ascii="Courier New" w:hAnsi="Courier New" w:cs="Courier New"/>
         </w:rPr>
+        <w:t>DELAY(</w:t>
+      </w:r>
+      <w:proofErr w:type="gramEnd"/>
+      <w:r>
+        <w:rPr>
+          <w:rFonts w:ascii="Courier New" w:hAnsi="Courier New" w:cs="Courier New"/>
+        </w:rPr>
+        <w:t>1</w:t>
+      </w:r>
+      <w:r>
+        <w:rPr>
+          <w:rFonts w:ascii="Courier New" w:hAnsi="Courier New" w:cs="Courier New"/>
+        </w:rPr>
         <w:t>5</w:t>
       </w:r>
       <w:r>
@@ -4841,7 +5692,21 @@
         <w:rPr>
           <w:rFonts w:ascii="Courier New" w:hAnsi="Courier New" w:cs="Courier New"/>
         </w:rPr>
-        <w:t xml:space="preserve">  FOLLOW(66)</w:t>
+        <w:t xml:space="preserve">  </w:t>
+      </w:r>
+      <w:proofErr w:type="gramStart"/>
+      <w:r>
+        <w:rPr>
+          <w:rFonts w:ascii="Courier New" w:hAnsi="Courier New" w:cs="Courier New"/>
+        </w:rPr>
+        <w:t>FOLLOW(</w:t>
+      </w:r>
+      <w:proofErr w:type="gramEnd"/>
+      <w:r>
+        <w:rPr>
+          <w:rFonts w:ascii="Courier New" w:hAnsi="Courier New" w:cs="Courier New"/>
+        </w:rPr>
+        <w:t>66)</w:t>
       </w:r>
     </w:p>
     <w:p>
@@ -4869,8 +5734,13 @@
     <w:p>
       <w:r>
         <w:lastRenderedPageBreak/>
-        <w:t>Fancy Startup</w:t>
-      </w:r>
+        <w:t xml:space="preserve">Fancy </w:t>
+      </w:r>
+      <w:proofErr w:type="spellStart"/>
+      <w:r>
+        <w:t>Startup</w:t>
+      </w:r>
+      <w:proofErr w:type="spellEnd"/>
     </w:p>
     <w:p>
       <w:r>
@@ -4882,7 +5752,15 @@
     </w:p>
     <w:p>
       <w:r>
-        <w:t xml:space="preserve">Here for example is a startup </w:t>
+        <w:t xml:space="preserve">Here for example is a </w:t>
+      </w:r>
+      <w:proofErr w:type="spellStart"/>
+      <w:r>
+        <w:t>startup</w:t>
+      </w:r>
+      <w:proofErr w:type="spellEnd"/>
+      <w:r>
+        <w:t xml:space="preserve"> </w:t>
       </w:r>
       <w:r>
         <w:t xml:space="preserve">route that </w:t>
@@ -4905,6 +5783,7 @@
       <w:r>
         <w:t xml:space="preserve"> </w:t>
       </w:r>
+      <w:proofErr w:type="gramStart"/>
       <w:r>
         <w:t>Let</w:t>
       </w:r>
@@ -4912,7 +5791,11 @@
         <w:t>’</w:t>
       </w:r>
       <w:r>
-        <w:t xml:space="preserve">s assume that the track section at Station1 </w:t>
+        <w:t>s</w:t>
+      </w:r>
+      <w:proofErr w:type="gramEnd"/>
+      <w:r>
+        <w:t xml:space="preserve"> assume that the track section at Station1 </w:t>
       </w:r>
       <w:r>
         <w:t xml:space="preserve">is </w:t>
@@ -4929,8 +5812,13 @@
       <w:r>
         <w:t xml:space="preserve">. </w:t>
       </w:r>
-      <w:r>
-        <w:t xml:space="preserve">Also that we have a “launch” </w:t>
+      <w:proofErr w:type="gramStart"/>
+      <w:r>
+        <w:t>Also</w:t>
+      </w:r>
+      <w:proofErr w:type="gramEnd"/>
+      <w:r>
+        <w:t xml:space="preserve"> that we have a “launch” </w:t>
       </w:r>
       <w:r>
         <w:t>button connected where sensor 17 would be and a</w:t>
@@ -4939,7 +5827,23 @@
         <w:t xml:space="preserve">n optional </w:t>
       </w:r>
       <w:r>
-        <w:t xml:space="preserve">signal (ie 2 leds) on the control panel </w:t>
+        <w:t>signal (</w:t>
+      </w:r>
+      <w:proofErr w:type="spellStart"/>
+      <w:r>
+        <w:t>ie</w:t>
+      </w:r>
+      <w:proofErr w:type="spellEnd"/>
+      <w:r>
+        <w:t xml:space="preserve"> 2 </w:t>
+      </w:r>
+      <w:proofErr w:type="spellStart"/>
+      <w:r>
+        <w:t>leds</w:t>
+      </w:r>
+      <w:proofErr w:type="spellEnd"/>
+      <w:r>
+        <w:t xml:space="preserve">) on the control panel </w:t>
       </w:r>
       <w:r>
         <w:t xml:space="preserve">connected </w:t>
@@ -4990,7 +5894,21 @@
         <w:rPr>
           <w:rFonts w:ascii="Courier New" w:hAnsi="Courier New" w:cs="Courier New"/>
         </w:rPr>
-        <w:t xml:space="preserve">PROG_TRACK(0)  // start </w:t>
+        <w:t>PROG_</w:t>
+      </w:r>
+      <w:proofErr w:type="gramStart"/>
+      <w:r>
+        <w:rPr>
+          <w:rFonts w:ascii="Courier New" w:hAnsi="Courier New" w:cs="Courier New"/>
+        </w:rPr>
+        <w:t>TRACK(</w:t>
+      </w:r>
+      <w:proofErr w:type="gramEnd"/>
+      <w:r>
+        <w:rPr>
+          <w:rFonts w:ascii="Courier New" w:hAnsi="Courier New" w:cs="Courier New"/>
+        </w:rPr>
+        <w:t xml:space="preserve">0)  // start </w:t>
       </w:r>
       <w:r>
         <w:rPr>
@@ -5028,11 +5946,19 @@
           <w:rFonts w:ascii="Courier New" w:hAnsi="Courier New" w:cs="Courier New"/>
         </w:rPr>
       </w:pPr>
+      <w:proofErr w:type="gramStart"/>
       <w:r>
         <w:rPr>
           <w:rFonts w:ascii="Courier New" w:hAnsi="Courier New" w:cs="Courier New"/>
         </w:rPr>
-        <w:t>ROUTE(99</w:t>
+        <w:t>ROUTE(</w:t>
+      </w:r>
+      <w:proofErr w:type="gramEnd"/>
+      <w:r>
+        <w:rPr>
+          <w:rFonts w:ascii="Courier New" w:hAnsi="Courier New" w:cs="Courier New"/>
+        </w:rPr>
+        <w:t>99</w:t>
       </w:r>
       <w:r>
         <w:rPr>
@@ -5055,16 +5981,24 @@
           <w:rFonts w:ascii="Courier New" w:hAnsi="Courier New" w:cs="Courier New"/>
         </w:rPr>
       </w:pPr>
+      <w:proofErr w:type="gramStart"/>
       <w:r>
         <w:rPr>
           <w:rFonts w:ascii="Courier New" w:hAnsi="Courier New" w:cs="Courier New"/>
         </w:rPr>
-        <w:t xml:space="preserve">AFTER(17)     // </w:t>
-      </w:r>
+        <w:t>AFTER(</w:t>
+      </w:r>
+      <w:proofErr w:type="gramEnd"/>
       <w:r>
         <w:rPr>
           <w:rFonts w:ascii="Courier New" w:hAnsi="Courier New" w:cs="Courier New"/>
         </w:rPr>
+        <w:t xml:space="preserve">17)     // </w:t>
+      </w:r>
+      <w:r>
+        <w:rPr>
+          <w:rFonts w:ascii="Courier New" w:hAnsi="Courier New" w:cs="Courier New"/>
+        </w:rPr>
         <w:t>user presses and releases</w:t>
       </w:r>
       <w:r>
@@ -5121,7 +6055,21 @@
         <w:rPr>
           <w:rFonts w:ascii="Courier New" w:hAnsi="Courier New" w:cs="Courier New"/>
         </w:rPr>
-        <w:t>PROG_TRACK(1) // power on the programming track</w:t>
+        <w:t>PROG_</w:t>
+      </w:r>
+      <w:proofErr w:type="gramStart"/>
+      <w:r>
+        <w:rPr>
+          <w:rFonts w:ascii="Courier New" w:hAnsi="Courier New" w:cs="Courier New"/>
+        </w:rPr>
+        <w:t>TRACK(</w:t>
+      </w:r>
+      <w:proofErr w:type="gramEnd"/>
+      <w:r>
+        <w:rPr>
+          <w:rFonts w:ascii="Courier New" w:hAnsi="Courier New" w:cs="Courier New"/>
+        </w:rPr>
+        <w:t>1) // power on the programming track</w:t>
       </w:r>
     </w:p>
     <w:p>
@@ -5132,11 +6080,19 @@
           <w:rFonts w:ascii="Courier New" w:hAnsi="Courier New" w:cs="Courier New"/>
         </w:rPr>
       </w:pPr>
+      <w:proofErr w:type="gramStart"/>
       <w:r>
         <w:rPr>
           <w:rFonts w:ascii="Courier New" w:hAnsi="Courier New" w:cs="Courier New"/>
         </w:rPr>
-        <w:t>GREEN(17)    // Show a green light to user</w:t>
+        <w:t>GREEN(</w:t>
+      </w:r>
+      <w:proofErr w:type="gramEnd"/>
+      <w:r>
+        <w:rPr>
+          <w:rFonts w:ascii="Courier New" w:hAnsi="Courier New" w:cs="Courier New"/>
+        </w:rPr>
+        <w:t>17)    // Show a green light to user</w:t>
       </w:r>
     </w:p>
     <w:p>
@@ -5162,6 +6118,7 @@
           <w:rFonts w:ascii="Courier New" w:hAnsi="Courier New" w:cs="Courier New"/>
         </w:rPr>
       </w:pPr>
+      <w:proofErr w:type="gramStart"/>
       <w:r>
         <w:rPr>
           <w:rFonts w:ascii="Courier New" w:hAnsi="Courier New" w:cs="Courier New"/>
@@ -5178,7 +6135,14 @@
         <w:rPr>
           <w:rFonts w:ascii="Courier New" w:hAnsi="Courier New" w:cs="Courier New"/>
         </w:rPr>
-        <w:t>(17)</w:t>
+        <w:t>(</w:t>
+      </w:r>
+      <w:proofErr w:type="gramEnd"/>
+      <w:r>
+        <w:rPr>
+          <w:rFonts w:ascii="Courier New" w:hAnsi="Courier New" w:cs="Courier New"/>
+        </w:rPr>
+        <w:t>17)</w:t>
       </w:r>
     </w:p>
     <w:p>
@@ -5214,16 +6178,24 @@
           <w:rFonts w:ascii="Courier New" w:hAnsi="Courier New" w:cs="Courier New"/>
         </w:rPr>
       </w:pPr>
+      <w:proofErr w:type="gramStart"/>
       <w:r>
         <w:rPr>
           <w:rFonts w:ascii="Courier New" w:hAnsi="Courier New" w:cs="Courier New"/>
         </w:rPr>
-        <w:t xml:space="preserve">RED(17)   // show red light </w:t>
-      </w:r>
+        <w:t>RED(</w:t>
+      </w:r>
+      <w:proofErr w:type="gramEnd"/>
       <w:r>
         <w:rPr>
           <w:rFonts w:ascii="Courier New" w:hAnsi="Courier New" w:cs="Courier New"/>
         </w:rPr>
+        <w:t xml:space="preserve">17)   // show red light </w:t>
+      </w:r>
+      <w:r>
+        <w:rPr>
+          <w:rFonts w:ascii="Courier New" w:hAnsi="Courier New" w:cs="Courier New"/>
+        </w:rPr>
         <w:t>to user</w:t>
       </w:r>
     </w:p>
@@ -5238,12 +6210,26 @@
         <w:rPr>
           <w:rFonts w:ascii="Courier New" w:hAnsi="Courier New" w:cs="Courier New"/>
         </w:rPr>
-        <w:t xml:space="preserve">PROG_TRACK(0) // </w:t>
-      </w:r>
+        <w:t>PROG_</w:t>
+      </w:r>
+      <w:proofErr w:type="gramStart"/>
       <w:r>
         <w:rPr>
           <w:rFonts w:ascii="Courier New" w:hAnsi="Courier New" w:cs="Courier New"/>
         </w:rPr>
+        <w:t>TRACK(</w:t>
+      </w:r>
+      <w:proofErr w:type="gramEnd"/>
+      <w:r>
+        <w:rPr>
+          <w:rFonts w:ascii="Courier New" w:hAnsi="Courier New" w:cs="Courier New"/>
+        </w:rPr>
+        <w:t xml:space="preserve">0) // </w:t>
+      </w:r>
+      <w:r>
+        <w:rPr>
+          <w:rFonts w:ascii="Courier New" w:hAnsi="Courier New" w:cs="Courier New"/>
+        </w:rPr>
         <w:t>connect prog track to main</w:t>
       </w:r>
     </w:p>
@@ -5254,6 +6240,7 @@
           <w:rFonts w:ascii="Courier New" w:hAnsi="Courier New" w:cs="Courier New"/>
         </w:rPr>
       </w:pPr>
+      <w:proofErr w:type="gramStart"/>
       <w:r>
         <w:rPr>
           <w:rFonts w:ascii="Courier New" w:hAnsi="Courier New" w:cs="Courier New"/>
@@ -5266,6 +6253,7 @@
         </w:rPr>
         <w:t>(</w:t>
       </w:r>
+      <w:proofErr w:type="gramEnd"/>
       <w:r>
         <w:rPr>
           <w:rFonts w:ascii="Courier New" w:hAnsi="Courier New" w:cs="Courier New"/>
@@ -5298,16 +6286,24 @@
           <w:rFonts w:ascii="Courier New" w:hAnsi="Courier New" w:cs="Courier New"/>
         </w:rPr>
       </w:pPr>
+      <w:proofErr w:type="gramStart"/>
       <w:r>
         <w:rPr>
           <w:rFonts w:ascii="Courier New" w:hAnsi="Courier New" w:cs="Courier New"/>
         </w:rPr>
-        <w:t xml:space="preserve">FOLLOW(99)   // keep doing this </w:t>
-      </w:r>
+        <w:t>FOLLOW(</w:t>
+      </w:r>
+      <w:proofErr w:type="gramEnd"/>
       <w:r>
         <w:rPr>
           <w:rFonts w:ascii="Courier New" w:hAnsi="Courier New" w:cs="Courier New"/>
         </w:rPr>
+        <w:t xml:space="preserve">99)   // keep doing this </w:t>
+      </w:r>
+      <w:r>
+        <w:rPr>
+          <w:rFonts w:ascii="Courier New" w:hAnsi="Courier New" w:cs="Courier New"/>
+        </w:rPr>
         <w:t>for another launch</w:t>
       </w:r>
     </w:p>
@@ -5317,8 +6313,13 @@
         <w:t xml:space="preserve">The READ_LOCO </w:t>
       </w:r>
       <w:r>
-        <w:t>reads the loco address</w:t>
-      </w:r>
+        <w:t xml:space="preserve">reads the loco </w:t>
+      </w:r>
+      <w:proofErr w:type="gramStart"/>
+      <w:r>
+        <w:t>address</w:t>
+      </w:r>
+      <w:proofErr w:type="gramEnd"/>
       <w:r>
         <w:t xml:space="preserve"> and the current route takes on that loco</w:t>
       </w:r>
@@ -5332,13 +6333,21 @@
         <w:t xml:space="preserve"> and adding another sensor</w:t>
       </w:r>
       <w:r>
-        <w:t>, it</w:t>
+        <w:t xml:space="preserve">, </w:t>
+      </w:r>
+      <w:proofErr w:type="gramStart"/>
+      <w:r>
+        <w:t>it</w:t>
       </w:r>
       <w:r>
         <w:t>’</w:t>
       </w:r>
       <w:r>
-        <w:t xml:space="preserve">s possible to </w:t>
+        <w:t>s</w:t>
+      </w:r>
+      <w:proofErr w:type="gramEnd"/>
+      <w:r>
+        <w:t xml:space="preserve"> possible to </w:t>
       </w:r>
       <w:r>
         <w:t xml:space="preserve">detect which way the loco sets off </w:t>
@@ -5378,12 +6387,25 @@
         <w:t xml:space="preserve">by the route process… </w:t>
       </w:r>
       <w:r>
-        <w:t>they don’t control anything.</w:t>
-      </w:r>
-    </w:p>
-    <w:p>
-      <w:r>
-        <w:t xml:space="preserve">GREEN(5) would turn </w:t>
+        <w:t xml:space="preserve">they </w:t>
+      </w:r>
+      <w:proofErr w:type="gramStart"/>
+      <w:r>
+        <w:t>don’t</w:t>
+      </w:r>
+      <w:proofErr w:type="gramEnd"/>
+      <w:r>
+        <w:t xml:space="preserve"> control anything.</w:t>
+      </w:r>
+    </w:p>
+    <w:p>
+      <w:proofErr w:type="gramStart"/>
+      <w:r>
+        <w:t>GREEN(</w:t>
+      </w:r>
+      <w:proofErr w:type="gramEnd"/>
+      <w:r>
+        <w:t xml:space="preserve">5) would turn </w:t>
       </w:r>
       <w:r>
         <w:t xml:space="preserve">signal 5 green and RED(5) would turn it red. </w:t>
@@ -5415,7 +6437,15 @@
         <w:t xml:space="preserve"> to switch loco functions</w:t>
       </w:r>
       <w:r>
-        <w:t xml:space="preserve">… eg sound horn </w:t>
+        <w:t xml:space="preserve">… </w:t>
+      </w:r>
+      <w:proofErr w:type="spellStart"/>
+      <w:r>
+        <w:t>eg</w:t>
+      </w:r>
+      <w:proofErr w:type="spellEnd"/>
+      <w:r>
+        <w:t xml:space="preserve"> sound horn </w:t>
       </w:r>
       <w:r>
         <w:br w:type="page"/>
@@ -5429,23 +6459,52 @@
     </w:p>
     <w:p>
       <w:r>
-        <w:t xml:space="preserve">All route, sensor, output, turnout or signal ids are limited to 0- 255 ( A UNO does not have enough RAM so the compiler limits this to 0-63 on a UNO device) </w:t>
-      </w:r>
-    </w:p>
-    <w:p>
-      <w:r>
-        <w:t>The same id may be used for a route, turnout, sensor, output or signal without confusing the software (the same may not be true of the user!).</w:t>
-      </w:r>
-    </w:p>
-    <w:p>
-      <w:r>
-        <w:t xml:space="preserve">Its OK to use sensor </w:t>
+        <w:t xml:space="preserve">All route, sensor, output, turnout or signal ids are limited to 0- 255 </w:t>
+      </w:r>
+      <w:proofErr w:type="gramStart"/>
+      <w:r>
+        <w:t>( A</w:t>
+      </w:r>
+      <w:proofErr w:type="gramEnd"/>
+      <w:r>
+        <w:t xml:space="preserve"> UNO does not have enough RAM so the compiler limits this to 0-63 on a UNO device) </w:t>
+      </w:r>
+    </w:p>
+    <w:p>
+      <w:r>
+        <w:t xml:space="preserve">The same id may be used for a route, turnout, sensor, </w:t>
+      </w:r>
+      <w:proofErr w:type="gramStart"/>
+      <w:r>
+        <w:t>output</w:t>
+      </w:r>
+      <w:proofErr w:type="gramEnd"/>
+      <w:r>
+        <w:t xml:space="preserve"> or signal without confusing the software (the same may not be true of the user!).</w:t>
+      </w:r>
+    </w:p>
+    <w:p>
+      <w:proofErr w:type="spellStart"/>
+      <w:r>
+        <w:t>Its</w:t>
+      </w:r>
+      <w:proofErr w:type="spellEnd"/>
+      <w:r>
+        <w:t xml:space="preserve"> OK to use sensor </w:t>
       </w:r>
       <w:r>
         <w:t>ids that have no physical item in the layout</w:t>
       </w:r>
       <w:r>
-        <w:t xml:space="preserve">. These can only be set, tested </w:t>
+        <w:t xml:space="preserve">. These can only be set, </w:t>
+      </w:r>
+      <w:proofErr w:type="gramStart"/>
+      <w:r>
+        <w:t>tested</w:t>
+      </w:r>
+      <w:proofErr w:type="gramEnd"/>
+      <w:r>
+        <w:t xml:space="preserve"> </w:t>
       </w:r>
       <w:r>
         <w:t>or</w:t>
@@ -5457,7 +6516,15 @@
         <w:t xml:space="preserve">. If a sensor is set on by the script, it can only be set off by the script… </w:t>
       </w:r>
       <w:r>
-        <w:t>so AT(5) SET(5) for example</w:t>
+        <w:t xml:space="preserve">so </w:t>
+      </w:r>
+      <w:proofErr w:type="gramStart"/>
+      <w:r>
+        <w:t>AT(</w:t>
+      </w:r>
+      <w:proofErr w:type="gramEnd"/>
+      <w:r>
+        <w:t>5) SET(5) for example</w:t>
       </w:r>
       <w:r>
         <w:t xml:space="preserve"> effectively latches the sensor 5 on</w:t>
@@ -5486,7 +6553,19 @@
         <w:t xml:space="preserve">#define </w:t>
       </w:r>
       <w:r>
-        <w:t>or “const byte “</w:t>
+        <w:t>or “</w:t>
+      </w:r>
+      <w:proofErr w:type="spellStart"/>
+      <w:r>
+        <w:t>const</w:t>
+      </w:r>
+      <w:proofErr w:type="spellEnd"/>
+      <w:r>
+        <w:t xml:space="preserve"> byte </w:t>
+      </w:r>
+      <w:proofErr w:type="gramStart"/>
+      <w:r>
+        <w:t>“</w:t>
       </w:r>
       <w:r>
         <w:t xml:space="preserve"> </w:t>
@@ -5494,15 +6573,18 @@
       <w:r>
         <w:t>statements</w:t>
       </w:r>
+      <w:proofErr w:type="gramEnd"/>
       <w:r>
         <w:t>.</w:t>
       </w:r>
     </w:p>
     <w:p/>
     <w:p>
+      <w:proofErr w:type="gramStart"/>
       <w:r>
         <w:t>Future plans</w:t>
       </w:r>
+      <w:proofErr w:type="gramEnd"/>
     </w:p>
     <w:p>
       <w:pPr>
@@ -5516,7 +6598,15 @@
         <w:t xml:space="preserve">Some of the constructs </w:t>
       </w:r>
       <w:r>
-        <w:t>above are not yet in the code, or need cleaning up a bit.</w:t>
+        <w:t xml:space="preserve">above are not yet in the </w:t>
+      </w:r>
+      <w:proofErr w:type="gramStart"/>
+      <w:r>
+        <w:t>code, or</w:t>
+      </w:r>
+      <w:proofErr w:type="gramEnd"/>
+      <w:r>
+        <w:t xml:space="preserve"> need cleaning up a bit.</w:t>
       </w:r>
       <w:r>
         <w:t xml:space="preserve"> Its early days but world </w:t>
@@ -5554,7 +6644,23 @@
     </w:p>
     <w:p>
       <w:r>
-        <w:t>There are some diagnostic and control commands added to the &lt;tag&gt; language normally used to control the command station over USB, Wifi or Ethermet:</w:t>
+        <w:t xml:space="preserve">There are some diagnostic and control commands added to the &lt;tag&gt; language normally used to control the command station over USB, </w:t>
+      </w:r>
+      <w:proofErr w:type="spellStart"/>
+      <w:r>
+        <w:t>Wifi</w:t>
+      </w:r>
+      <w:proofErr w:type="spellEnd"/>
+      <w:r>
+        <w:t xml:space="preserve"> or </w:t>
+      </w:r>
+      <w:proofErr w:type="spellStart"/>
+      <w:r>
+        <w:t>Ethermet</w:t>
+      </w:r>
+      <w:proofErr w:type="spellEnd"/>
+      <w:r>
+        <w:t>:</w:t>
       </w:r>
     </w:p>
     <w:tbl>
@@ -5660,7 +6766,30 @@
           </w:tcPr>
           <w:p>
             <w:r>
-              <w:t>&lt;/ PAUSE&gt;</w:t>
+              <w:t>&lt;</w:t>
+            </w:r>
+            <w:proofErr w:type="gramStart"/>
+            <w:r>
+              <w:t>T</w:t>
+            </w:r>
+            <w:r>
+              <w:t xml:space="preserve">  id</w:t>
+            </w:r>
+            <w:proofErr w:type="gramEnd"/>
+            <w:r>
+              <w:t xml:space="preserve"> address </w:t>
+            </w:r>
+            <w:proofErr w:type="spellStart"/>
+            <w:r>
+              <w:t>subaddress</w:t>
+            </w:r>
+            <w:proofErr w:type="spellEnd"/>
+            <w:r>
+              <w:t>&gt;</w:t>
+            </w:r>
+            <w:r>
+              <w:br/>
+              <w:t>&lt;T id&gt;</w:t>
             </w:r>
           </w:p>
         </w:tc>
@@ -5670,7 +6799,19 @@
           </w:tcPr>
           <w:p>
             <w:r>
-              <w:t xml:space="preserve">Pauses automation, all locos ESTOP. </w:t>
+              <w:t>Incompatible with predefined layout and so rejected.</w:t>
+            </w:r>
+            <w:r>
+              <w:br/>
+              <w:t>&lt;T&gt; and &lt;T id 0|1</w:t>
+            </w:r>
+            <w:proofErr w:type="gramStart"/>
+            <w:r>
+              <w:t>&gt;  are</w:t>
+            </w:r>
+            <w:proofErr w:type="gramEnd"/>
+            <w:r>
+              <w:t xml:space="preserve"> accepted.</w:t>
             </w:r>
           </w:p>
         </w:tc>
@@ -5682,7 +6823,7 @@
           </w:tcPr>
           <w:p>
             <w:r>
-              <w:t>&lt;/ RESUME&gt;</w:t>
+              <w:t>&lt;/ PAUSE&gt;</w:t>
             </w:r>
           </w:p>
         </w:tc>
@@ -5692,7 +6833,7 @@
           </w:tcPr>
           <w:p>
             <w:r>
-              <w:t xml:space="preserve">Resumes automation, Locos are restarted at speed when paused. </w:t>
+              <w:t xml:space="preserve">Pauses automation, all locos ESTOP. </w:t>
             </w:r>
           </w:p>
         </w:tc>
@@ -5704,7 +6845,7 @@
           </w:tcPr>
           <w:p>
             <w:r>
-              <w:t>&lt;/ STATUS&gt;</w:t>
+              <w:t>&lt;/ RESUME&gt;</w:t>
             </w:r>
           </w:p>
         </w:tc>
@@ -5714,7 +6855,7 @@
           </w:tcPr>
           <w:p>
             <w:r>
-              <w:t>Displays TPL running thread information</w:t>
+              <w:t xml:space="preserve">Resumes automation, Locos are restarted at speed when paused. </w:t>
             </w:r>
           </w:p>
         </w:tc>
@@ -5726,6 +6867,28 @@
           </w:tcPr>
           <w:p>
             <w:r>
+              <w:t>&lt;/ STATUS&gt;</w:t>
+            </w:r>
+          </w:p>
+        </w:tc>
+        <w:tc>
+          <w:tcPr>
+            <w:tcW w:w="4508" w:type="dxa"/>
+          </w:tcPr>
+          <w:p>
+            <w:r>
+              <w:t>Displays TPL running thread information</w:t>
+            </w:r>
+          </w:p>
+        </w:tc>
+      </w:tr>
+      <w:tr>
+        <w:tc>
+          <w:tcPr>
+            <w:tcW w:w="4508" w:type="dxa"/>
+          </w:tcPr>
+          <w:p>
+            <w:r>
               <w:t xml:space="preserve">&lt;/ SCHEDULE </w:t>
             </w:r>
             <w:r>
@@ -5877,6 +7040,7 @@
           </w:tcPr>
           <w:p>
             <w:r>
+              <w:lastRenderedPageBreak/>
               <w:t>&lt;/ RESET id&gt;</w:t>
             </w:r>
           </w:p>
@@ -5975,8 +7139,18 @@
             <w:r>
               <w:t>SERVO_</w:t>
             </w:r>
-            <w:r>
-              <w:t xml:space="preserve">TURNOUT(id,pin,left,right)           </w:t>
+            <w:proofErr w:type="gramStart"/>
+            <w:r>
+              <w:t>TURNOUT(</w:t>
+            </w:r>
+            <w:proofErr w:type="spellStart"/>
+            <w:proofErr w:type="gramEnd"/>
+            <w:r>
+              <w:t>id,pin,left,right</w:t>
+            </w:r>
+            <w:proofErr w:type="spellEnd"/>
+            <w:r>
+              <w:t xml:space="preserve">)           </w:t>
             </w:r>
           </w:p>
         </w:tc>
@@ -5986,7 +7160,15 @@
           </w:tcPr>
           <w:p>
             <w:r>
-              <w:t>Pin= pin number on I2C xxxx board. (0-64, over 4 chained boards)</w:t>
+              <w:t xml:space="preserve">Pin= pin number on I2C </w:t>
+            </w:r>
+            <w:proofErr w:type="spellStart"/>
+            <w:r>
+              <w:t>xxxx</w:t>
+            </w:r>
+            <w:proofErr w:type="spellEnd"/>
+            <w:r>
+              <w:t xml:space="preserve"> board. (0-64, over 4 chained boards)</w:t>
             </w:r>
           </w:p>
           <w:p>
@@ -6019,8 +7201,18 @@
             <w:r>
               <w:t>_</w:t>
             </w:r>
-            <w:r>
-              <w:t xml:space="preserve">TURNOUT(id,addr,subaddr,leftActive)  </w:t>
+            <w:proofErr w:type="gramStart"/>
+            <w:r>
+              <w:t>TURNOUT(</w:t>
+            </w:r>
+            <w:proofErr w:type="spellStart"/>
+            <w:proofErr w:type="gramEnd"/>
+            <w:r>
+              <w:t>id,addr,subaddr,leftActive</w:t>
+            </w:r>
+            <w:proofErr w:type="spellEnd"/>
+            <w:r>
+              <w:t xml:space="preserve">)  </w:t>
             </w:r>
           </w:p>
         </w:tc>
@@ -6029,18 +7221,38 @@
             <w:tcW w:w="4954" w:type="dxa"/>
           </w:tcPr>
           <w:p>
-            <w:r>
-              <w:t>Addr=DCC accessory address</w:t>
-            </w:r>
-          </w:p>
-          <w:p>
-            <w:r>
-              <w:t>Subaddr= DCC accessory subaddress</w:t>
-            </w:r>
-          </w:p>
-          <w:p>
-            <w:r>
-              <w:t xml:space="preserve">leftIsActive (true/false) set true if TL command should “activate” turnout. </w:t>
+            <w:proofErr w:type="spellStart"/>
+            <w:r>
+              <w:t>Addr</w:t>
+            </w:r>
+            <w:proofErr w:type="spellEnd"/>
+            <w:r>
+              <w:t>=DCC accessory address</w:t>
+            </w:r>
+          </w:p>
+          <w:p>
+            <w:proofErr w:type="spellStart"/>
+            <w:r>
+              <w:t>Subaddr</w:t>
+            </w:r>
+            <w:proofErr w:type="spellEnd"/>
+            <w:r>
+              <w:t xml:space="preserve">= DCC accessory </w:t>
+            </w:r>
+            <w:proofErr w:type="spellStart"/>
+            <w:r>
+              <w:t>subaddress</w:t>
+            </w:r>
+            <w:proofErr w:type="spellEnd"/>
+          </w:p>
+          <w:p>
+            <w:proofErr w:type="spellStart"/>
+            <w:r>
+              <w:t>leftIsActive</w:t>
+            </w:r>
+            <w:proofErr w:type="spellEnd"/>
+            <w:r>
+              <w:t xml:space="preserve"> (true/false) set true if TL command should “activate” turnout. </w:t>
             </w:r>
           </w:p>
         </w:tc>
@@ -6057,12 +7269,19 @@
             <w:r>
               <w:t>_</w:t>
             </w:r>
-            <w:r>
-              <w:t>TURNOUT(id,pin,left</w:t>
+            <w:proofErr w:type="gramStart"/>
+            <w:r>
+              <w:t>TURNOUT(</w:t>
+            </w:r>
+            <w:proofErr w:type="spellStart"/>
+            <w:proofErr w:type="gramEnd"/>
+            <w:r>
+              <w:t>id,pin,left</w:t>
             </w:r>
             <w:r>
               <w:t>Value</w:t>
             </w:r>
+            <w:proofErr w:type="spellEnd"/>
             <w:r>
               <w:t xml:space="preserve">)          </w:t>
             </w:r>
@@ -6078,7 +7297,14 @@
             </w:r>
             <w:r>
               <w:br/>
-              <w:t>leftvalue= (HIGH/LOW) TL sets pin to this.</w:t>
+            </w:r>
+            <w:proofErr w:type="spellStart"/>
+            <w:r>
+              <w:t>leftvalue</w:t>
+            </w:r>
+            <w:proofErr w:type="spellEnd"/>
+            <w:r>
+              <w:t>= (HIGH/LOW) TL sets pin to this.</w:t>
             </w:r>
           </w:p>
         </w:tc>
@@ -6098,12 +7324,19 @@
             <w:r>
               <w:t>_</w:t>
             </w:r>
-            <w:r>
-              <w:t>TURNOUT(id,pin,left</w:t>
+            <w:proofErr w:type="gramStart"/>
+            <w:r>
+              <w:t>TURNOUT(</w:t>
+            </w:r>
+            <w:proofErr w:type="spellStart"/>
+            <w:proofErr w:type="gramEnd"/>
+            <w:r>
+              <w:t>id,pin,left</w:t>
             </w:r>
             <w:r>
               <w:t>Value</w:t>
             </w:r>
+            <w:proofErr w:type="spellEnd"/>
             <w:r>
               <w:t xml:space="preserve">)          </w:t>
             </w:r>
@@ -6118,11 +7351,26 @@
               <w:t xml:space="preserve">Pin= </w:t>
             </w:r>
             <w:r>
-              <w:t>pin n umber on I2C xxx board  (0-64, over 4 chained boards)</w:t>
+              <w:t xml:space="preserve">pin n umber on I2C xxx </w:t>
+            </w:r>
+            <w:proofErr w:type="gramStart"/>
+            <w:r>
+              <w:t>board  (</w:t>
+            </w:r>
+            <w:proofErr w:type="gramEnd"/>
+            <w:r>
+              <w:t>0-64, over 4 chained boards)</w:t>
             </w:r>
             <w:r>
               <w:br/>
-              <w:t>leftvalue= (HIGH/LOW) TL sets pin to this</w:t>
+            </w:r>
+            <w:proofErr w:type="spellStart"/>
+            <w:r>
+              <w:t>leftvalue</w:t>
+            </w:r>
+            <w:proofErr w:type="spellEnd"/>
+            <w:r>
+              <w:t>= (HIGH/LOW) TL sets pin to this</w:t>
             </w:r>
             <w:r>
               <w:t>.</w:t>
@@ -6170,8 +7418,18 @@
             <w:r>
               <w:t>_</w:t>
             </w:r>
-            <w:r>
-              <w:t xml:space="preserve">SENSOR(id,pin,activeWhen)           </w:t>
+            <w:proofErr w:type="gramStart"/>
+            <w:r>
+              <w:t>SENSOR(</w:t>
+            </w:r>
+            <w:proofErr w:type="spellStart"/>
+            <w:proofErr w:type="gramEnd"/>
+            <w:r>
+              <w:t>id,pin,activeWhen</w:t>
+            </w:r>
+            <w:proofErr w:type="spellEnd"/>
+            <w:r>
+              <w:t xml:space="preserve">)           </w:t>
             </w:r>
           </w:p>
         </w:tc>
@@ -6181,12 +7439,25 @@
           </w:tcPr>
           <w:p>
             <w:r>
-              <w:t>Pin= pin n umber on I2C xxx board  (0-64, over 4 chained boards)</w:t>
-            </w:r>
-          </w:p>
-          <w:p>
-            <w:r>
-              <w:t>activeWhen= (HIGH/LOW) value indicating sensor triggered.</w:t>
+              <w:t xml:space="preserve">Pin= pin n umber on I2C xxx </w:t>
+            </w:r>
+            <w:proofErr w:type="gramStart"/>
+            <w:r>
+              <w:t>board  (</w:t>
+            </w:r>
+            <w:proofErr w:type="gramEnd"/>
+            <w:r>
+              <w:t>0-64, over 4 chained boards)</w:t>
+            </w:r>
+          </w:p>
+          <w:p>
+            <w:proofErr w:type="spellStart"/>
+            <w:r>
+              <w:t>activeWhen</w:t>
+            </w:r>
+            <w:proofErr w:type="spellEnd"/>
+            <w:r>
+              <w:t>= (HIGH/LOW) value indicating sensor triggered.</w:t>
             </w:r>
           </w:p>
         </w:tc>
@@ -6203,8 +7474,18 @@
             <w:r>
               <w:t>_</w:t>
             </w:r>
-            <w:r>
-              <w:t>SENSOR(id,pin,activeWhen)</w:t>
+            <w:proofErr w:type="gramStart"/>
+            <w:r>
+              <w:t>SENSOR(</w:t>
+            </w:r>
+            <w:proofErr w:type="spellStart"/>
+            <w:proofErr w:type="gramEnd"/>
+            <w:r>
+              <w:t>id,pin,activeWhen</w:t>
+            </w:r>
+            <w:proofErr w:type="spellEnd"/>
+            <w:r>
+              <w:t>)</w:t>
             </w:r>
           </w:p>
         </w:tc>
@@ -6218,8 +7499,13 @@
             </w:r>
           </w:p>
           <w:p>
-            <w:r>
-              <w:t>activeWhen= (HIGH/LOW) value indicating sensor triggered.</w:t>
+            <w:proofErr w:type="spellStart"/>
+            <w:r>
+              <w:t>activeWhen</w:t>
+            </w:r>
+            <w:proofErr w:type="spellEnd"/>
+            <w:r>
+              <w:t>= (HIGH/LOW) value indicating sensor triggered.</w:t>
             </w:r>
           </w:p>
         </w:tc>
@@ -6258,12 +7544,22 @@
             <w:r>
               <w:t>_</w:t>
             </w:r>
-            <w:r>
-              <w:t>UTPUT(id,pin,active</w:t>
+            <w:proofErr w:type="gramStart"/>
+            <w:r>
+              <w:t>O</w:t>
+            </w:r>
+            <w:r>
+              <w:t>UTPUT(</w:t>
+            </w:r>
+            <w:proofErr w:type="spellStart"/>
+            <w:proofErr w:type="gramEnd"/>
+            <w:r>
+              <w:t>id,pin,active</w:t>
             </w:r>
             <w:r>
               <w:t>Value</w:t>
             </w:r>
+            <w:proofErr w:type="spellEnd"/>
             <w:r>
               <w:t xml:space="preserve">)            </w:t>
             </w:r>
@@ -6275,12 +7571,25 @@
           </w:tcPr>
           <w:p>
             <w:r>
-              <w:t>Pin= pin n umber on I2C xxx board  (0-64, over 4 chained boards)</w:t>
-            </w:r>
-          </w:p>
-          <w:p>
-            <w:r>
-              <w:t>activeValue = (HIGH.LOW) value used for SET command</w:t>
+              <w:t xml:space="preserve">Pin= pin n umber on I2C xxx </w:t>
+            </w:r>
+            <w:proofErr w:type="gramStart"/>
+            <w:r>
+              <w:t>board  (</w:t>
+            </w:r>
+            <w:proofErr w:type="gramEnd"/>
+            <w:r>
+              <w:t>0-64, over 4 chained boards)</w:t>
+            </w:r>
+          </w:p>
+          <w:p>
+            <w:proofErr w:type="spellStart"/>
+            <w:r>
+              <w:t>activeValue</w:t>
+            </w:r>
+            <w:proofErr w:type="spellEnd"/>
+            <w:r>
+              <w:t xml:space="preserve"> = (HIGH.LOW) value used for SET command</w:t>
             </w:r>
           </w:p>
         </w:tc>
@@ -6291,8 +7600,18 @@
             <w:tcW w:w="4062" w:type="dxa"/>
           </w:tcPr>
           <w:p>
-            <w:r>
-              <w:t xml:space="preserve">PINOUTPUT(id,pin,activeWhen)            </w:t>
+            <w:proofErr w:type="gramStart"/>
+            <w:r>
+              <w:t>PINOUTPUT(</w:t>
+            </w:r>
+            <w:proofErr w:type="spellStart"/>
+            <w:proofErr w:type="gramEnd"/>
+            <w:r>
+              <w:t>id,pin,activeWhen</w:t>
+            </w:r>
+            <w:proofErr w:type="spellEnd"/>
+            <w:r>
+              <w:t xml:space="preserve">)            </w:t>
             </w:r>
           </w:p>
         </w:tc>
@@ -6306,8 +7625,38 @@
             </w:r>
           </w:p>
           <w:p>
-            <w:r>
-              <w:t>activeValue = (HIGH.LOW) value used for SET command</w:t>
+            <w:proofErr w:type="spellStart"/>
+            <w:r>
+              <w:t>activeValue</w:t>
+            </w:r>
+            <w:proofErr w:type="spellEnd"/>
+            <w:r>
+              <w:t xml:space="preserve"> = (HIGH.LOW) value used for SET command</w:t>
+            </w:r>
+          </w:p>
+        </w:tc>
+      </w:tr>
+      <w:tr>
+        <w:tc>
+          <w:tcPr>
+            <w:tcW w:w="4062" w:type="dxa"/>
+          </w:tcPr>
+          <w:p>
+            <w:pPr>
+              <w:ind w:left="360"/>
+            </w:pPr>
+            <w:r>
+              <w:t>--- Signals ---</w:t>
+            </w:r>
+          </w:p>
+        </w:tc>
+        <w:tc>
+          <w:tcPr>
+            <w:tcW w:w="4954" w:type="dxa"/>
+          </w:tcPr>
+          <w:p>
+            <w:r>
+              <w:t>TO BE DEFINED</w:t>
             </w:r>
           </w:p>
         </w:tc>
@@ -6339,7 +7688,15 @@
     </w:p>
     <w:p>
       <w:r>
-        <w:t xml:space="preserve">The TPL system operates on a number of concurrent “threads”. Each thread is following a route through the system and usually has an associated loco that it is driving. Some threads may be driving animations </w:t>
+        <w:t xml:space="preserve">The TPL system operates on </w:t>
+      </w:r>
+      <w:proofErr w:type="gramStart"/>
+      <w:r>
+        <w:t>a number of</w:t>
+      </w:r>
+      <w:proofErr w:type="gramEnd"/>
+      <w:r>
+        <w:t xml:space="preserve"> concurrent “threads”. Each thread is following a route through the system and usually has an associated loco that it is driving. Some threads may be driving animations </w:t>
       </w:r>
       <w:r>
         <w:t>and have no loco attached. The thread keeps track of the position withing the route and the loco speed. A thread may be delayed deliberately or when waiting for a sensor or block section, this does not affect other threads.</w:t>
@@ -6348,7 +7705,23 @@
     <w:p>
       <w:r>
         <w:lastRenderedPageBreak/>
-        <w:t xml:space="preserve">At system startup, a single thread is created to follow the first entry in the routes table, with no loco. .  </w:t>
+        <w:t xml:space="preserve">At system </w:t>
+      </w:r>
+      <w:proofErr w:type="spellStart"/>
+      <w:r>
+        <w:t>startup</w:t>
+      </w:r>
+      <w:proofErr w:type="spellEnd"/>
+      <w:r>
+        <w:t>, a single thread is created to follow the first entry in the routes table, with no loco</w:t>
+      </w:r>
+      <w:proofErr w:type="gramStart"/>
+      <w:r>
+        <w:t>. .</w:t>
+      </w:r>
+      <w:proofErr w:type="gramEnd"/>
+      <w:r>
+        <w:t xml:space="preserve">  </w:t>
       </w:r>
     </w:p>
     <w:tbl>
@@ -6389,8 +7762,18 @@
             <w:tcW w:w="4508" w:type="dxa"/>
           </w:tcPr>
           <w:p>
-            <w:r>
-              <w:t>ROUTE(routeid)</w:t>
+            <w:proofErr w:type="gramStart"/>
+            <w:r>
+              <w:t>ROUTE(</w:t>
+            </w:r>
+            <w:proofErr w:type="spellStart"/>
+            <w:proofErr w:type="gramEnd"/>
+            <w:r>
+              <w:t>routeid</w:t>
+            </w:r>
+            <w:proofErr w:type="spellEnd"/>
+            <w:r>
+              <w:t>)</w:t>
             </w:r>
           </w:p>
         </w:tc>
@@ -6404,7 +7787,14 @@
             </w:r>
             <w:r>
               <w:br/>
-              <w:t>routeid=0-255</w:t>
+            </w:r>
+            <w:proofErr w:type="spellStart"/>
+            <w:r>
+              <w:t>routeid</w:t>
+            </w:r>
+            <w:proofErr w:type="spellEnd"/>
+            <w:r>
+              <w:t>=0-255</w:t>
             </w:r>
           </w:p>
         </w:tc>
@@ -6415,8 +7805,18 @@
             <w:tcW w:w="4508" w:type="dxa"/>
           </w:tcPr>
           <w:p>
-            <w:r>
-              <w:t>AFTER(sensorid)</w:t>
+            <w:proofErr w:type="gramStart"/>
+            <w:r>
+              <w:t>AFTER(</w:t>
+            </w:r>
+            <w:proofErr w:type="spellStart"/>
+            <w:proofErr w:type="gramEnd"/>
+            <w:r>
+              <w:t>sensorid</w:t>
+            </w:r>
+            <w:proofErr w:type="spellEnd"/>
+            <w:r>
+              <w:t>)</w:t>
             </w:r>
           </w:p>
         </w:tc>
@@ -6437,8 +7837,18 @@
             <w:tcW w:w="4508" w:type="dxa"/>
           </w:tcPr>
           <w:p>
-            <w:r>
-              <w:t>AT(sensorid)</w:t>
+            <w:proofErr w:type="gramStart"/>
+            <w:r>
+              <w:t>AT(</w:t>
+            </w:r>
+            <w:proofErr w:type="spellStart"/>
+            <w:proofErr w:type="gramEnd"/>
+            <w:r>
+              <w:t>sensorid</w:t>
+            </w:r>
+            <w:proofErr w:type="spellEnd"/>
+            <w:r>
+              <w:t>)</w:t>
             </w:r>
           </w:p>
         </w:tc>
@@ -6459,8 +7869,13 @@
             <w:tcW w:w="4508" w:type="dxa"/>
           </w:tcPr>
           <w:p>
-            <w:r>
-              <w:t>DELAY(duration)</w:t>
+            <w:proofErr w:type="gramStart"/>
+            <w:r>
+              <w:t>DELAY(</w:t>
+            </w:r>
+            <w:proofErr w:type="gramEnd"/>
+            <w:r>
+              <w:t>duration)</w:t>
             </w:r>
           </w:p>
         </w:tc>
@@ -6481,8 +7896,13 @@
             <w:tcW w:w="4508" w:type="dxa"/>
           </w:tcPr>
           <w:p>
-            <w:r>
-              <w:t>DELAYRANDOM(minduration.maxduration)</w:t>
+            <w:proofErr w:type="gramStart"/>
+            <w:r>
+              <w:t>DELAYMINS(</w:t>
+            </w:r>
+            <w:proofErr w:type="gramEnd"/>
+            <w:r>
+              <w:t>duration)</w:t>
             </w:r>
           </w:p>
         </w:tc>
@@ -6492,7 +7912,15 @@
           </w:tcPr>
           <w:p>
             <w:r>
-              <w:t>Waits a random time between minDuration/10 and maxDuration/10 seconds.</w:t>
+              <w:t xml:space="preserve">Waits for </w:t>
+            </w:r>
+            <w:proofErr w:type="gramStart"/>
+            <w:r>
+              <w:t>a number of</w:t>
+            </w:r>
+            <w:proofErr w:type="gramEnd"/>
+            <w:r>
+              <w:t xml:space="preserve"> minutes</w:t>
             </w:r>
           </w:p>
         </w:tc>
@@ -6503,8 +7931,18 @@
             <w:tcW w:w="4508" w:type="dxa"/>
           </w:tcPr>
           <w:p>
-            <w:r>
-              <w:t>ENDIF</w:t>
+            <w:proofErr w:type="gramStart"/>
+            <w:r>
+              <w:t>DELAYRANDOM(</w:t>
+            </w:r>
+            <w:proofErr w:type="spellStart"/>
+            <w:proofErr w:type="gramEnd"/>
+            <w:r>
+              <w:t>minduration.maxduration</w:t>
+            </w:r>
+            <w:proofErr w:type="spellEnd"/>
+            <w:r>
+              <w:t>)</w:t>
             </w:r>
           </w:p>
         </w:tc>
@@ -6514,7 +7952,23 @@
           </w:tcPr>
           <w:p>
             <w:r>
-              <w:t>Marks end of IF block (see IF command)</w:t>
+              <w:t xml:space="preserve">Waits a random time between </w:t>
+            </w:r>
+            <w:proofErr w:type="spellStart"/>
+            <w:r>
+              <w:t>minDuration</w:t>
+            </w:r>
+            <w:proofErr w:type="spellEnd"/>
+            <w:r>
+              <w:t xml:space="preserve">/10 and </w:t>
+            </w:r>
+            <w:proofErr w:type="spellStart"/>
+            <w:r>
+              <w:t>maxDuration</w:t>
+            </w:r>
+            <w:proofErr w:type="spellEnd"/>
+            <w:r>
+              <w:t>/10 seconds.</w:t>
             </w:r>
           </w:p>
         </w:tc>
@@ -6526,7 +7980,7 @@
           </w:tcPr>
           <w:p>
             <w:r>
-              <w:t>FOFF(func)</w:t>
+              <w:t>ENDIF</w:t>
             </w:r>
           </w:p>
         </w:tc>
@@ -6536,7 +7990,7 @@
           </w:tcPr>
           <w:p>
             <w:r>
-              <w:t>Switches loco function off</w:t>
+              <w:t>Marks end of IF block (see IF command)</w:t>
             </w:r>
           </w:p>
         </w:tc>
@@ -6547,8 +8001,18 @@
             <w:tcW w:w="4508" w:type="dxa"/>
           </w:tcPr>
           <w:p>
-            <w:r>
-              <w:t>FON(func)</w:t>
+            <w:proofErr w:type="gramStart"/>
+            <w:r>
+              <w:t>FOFF(</w:t>
+            </w:r>
+            <w:proofErr w:type="spellStart"/>
+            <w:proofErr w:type="gramEnd"/>
+            <w:r>
+              <w:t>func</w:t>
+            </w:r>
+            <w:proofErr w:type="spellEnd"/>
+            <w:r>
+              <w:t>)</w:t>
             </w:r>
           </w:p>
         </w:tc>
@@ -6558,7 +8022,7 @@
           </w:tcPr>
           <w:p>
             <w:r>
-              <w:t>Switches loco function on</w:t>
+              <w:t>Switches loco function off</w:t>
             </w:r>
           </w:p>
         </w:tc>
@@ -6569,8 +8033,18 @@
             <w:tcW w:w="4508" w:type="dxa"/>
           </w:tcPr>
           <w:p>
-            <w:r>
-              <w:t>FOLLOW(routeid)</w:t>
+            <w:proofErr w:type="gramStart"/>
+            <w:r>
+              <w:t>FON(</w:t>
+            </w:r>
+            <w:proofErr w:type="spellStart"/>
+            <w:proofErr w:type="gramEnd"/>
+            <w:r>
+              <w:t>func</w:t>
+            </w:r>
+            <w:proofErr w:type="spellEnd"/>
+            <w:r>
+              <w:t>)</w:t>
             </w:r>
           </w:p>
         </w:tc>
@@ -6580,7 +8054,7 @@
           </w:tcPr>
           <w:p>
             <w:r>
-              <w:t>Continue at ROUTE(routeid) command</w:t>
+              <w:t>Switches loco function on</w:t>
             </w:r>
           </w:p>
         </w:tc>
@@ -6591,8 +8065,18 @@
             <w:tcW w:w="4508" w:type="dxa"/>
           </w:tcPr>
           <w:p>
-            <w:r>
-              <w:t>FREE(blockid)</w:t>
+            <w:proofErr w:type="gramStart"/>
+            <w:r>
+              <w:t>FOLLOW(</w:t>
+            </w:r>
+            <w:proofErr w:type="spellStart"/>
+            <w:proofErr w:type="gramEnd"/>
+            <w:r>
+              <w:t>routeid</w:t>
+            </w:r>
+            <w:proofErr w:type="spellEnd"/>
+            <w:r>
+              <w:t>)</w:t>
             </w:r>
           </w:p>
         </w:tc>
@@ -6602,7 +8086,20 @@
           </w:tcPr>
           <w:p>
             <w:r>
-              <w:t>Frees a previously reserved block. See RESERVE(blockid)</w:t>
+              <w:t xml:space="preserve">Continue at </w:t>
+            </w:r>
+            <w:proofErr w:type="gramStart"/>
+            <w:r>
+              <w:t>ROUTE(</w:t>
+            </w:r>
+            <w:proofErr w:type="spellStart"/>
+            <w:proofErr w:type="gramEnd"/>
+            <w:r>
+              <w:t>routeid</w:t>
+            </w:r>
+            <w:proofErr w:type="spellEnd"/>
+            <w:r>
+              <w:t>) command</w:t>
             </w:r>
           </w:p>
         </w:tc>
@@ -6613,8 +8110,18 @@
             <w:tcW w:w="4508" w:type="dxa"/>
           </w:tcPr>
           <w:p>
-            <w:r>
-              <w:t>FWD(speed)</w:t>
+            <w:proofErr w:type="gramStart"/>
+            <w:r>
+              <w:t>FREE(</w:t>
+            </w:r>
+            <w:proofErr w:type="spellStart"/>
+            <w:proofErr w:type="gramEnd"/>
+            <w:r>
+              <w:t>blockid</w:t>
+            </w:r>
+            <w:proofErr w:type="spellEnd"/>
+            <w:r>
+              <w:t>)</w:t>
             </w:r>
           </w:p>
         </w:tc>
@@ -6624,10 +8131,20 @@
           </w:tcPr>
           <w:p>
             <w:r>
-              <w:t xml:space="preserve">Drive loco at </w:t>
-            </w:r>
-            <w:r>
-              <w:t>given speed (0-127) forwards (0=stop, 1=ESTOP)</w:t>
+              <w:t xml:space="preserve">Frees a previously reserved block. See </w:t>
+            </w:r>
+            <w:proofErr w:type="gramStart"/>
+            <w:r>
+              <w:t>RESERVE(</w:t>
+            </w:r>
+            <w:proofErr w:type="spellStart"/>
+            <w:proofErr w:type="gramEnd"/>
+            <w:r>
+              <w:t>blockid</w:t>
+            </w:r>
+            <w:proofErr w:type="spellEnd"/>
+            <w:r>
+              <w:t>)</w:t>
             </w:r>
           </w:p>
         </w:tc>
@@ -6638,8 +8155,13 @@
             <w:tcW w:w="4508" w:type="dxa"/>
           </w:tcPr>
           <w:p>
-            <w:r>
-              <w:t>GREEN(signalId)</w:t>
+            <w:proofErr w:type="gramStart"/>
+            <w:r>
+              <w:t>FWD(</w:t>
+            </w:r>
+            <w:proofErr w:type="gramEnd"/>
+            <w:r>
+              <w:t>speed)</w:t>
             </w:r>
           </w:p>
         </w:tc>
@@ -6649,7 +8171,10 @@
           </w:tcPr>
           <w:p>
             <w:r>
-              <w:t>Sets signal to green</w:t>
+              <w:t xml:space="preserve">Drive loco at </w:t>
+            </w:r>
+            <w:r>
+              <w:t>given speed (0-127) forwards (0=stop, 1=ESTOP)</w:t>
             </w:r>
           </w:p>
         </w:tc>
@@ -6660,8 +8185,18 @@
             <w:tcW w:w="4508" w:type="dxa"/>
           </w:tcPr>
           <w:p>
-            <w:r>
-              <w:t>IF(sensorId)</w:t>
+            <w:proofErr w:type="gramStart"/>
+            <w:r>
+              <w:t>GREEN(</w:t>
+            </w:r>
+            <w:proofErr w:type="spellStart"/>
+            <w:proofErr w:type="gramEnd"/>
+            <w:r>
+              <w:t>signalId</w:t>
+            </w:r>
+            <w:proofErr w:type="spellEnd"/>
+            <w:r>
+              <w:t>)</w:t>
             </w:r>
           </w:p>
         </w:tc>
@@ -6671,7 +8206,7 @@
           </w:tcPr>
           <w:p>
             <w:r>
-              <w:t xml:space="preserve">Checks if sensor is activated, if NOT then processing skips to the matching ENDIF command (allowing for nested IF/IFNOTs ) </w:t>
+              <w:t>Sets signal to green</w:t>
             </w:r>
           </w:p>
         </w:tc>
@@ -6682,8 +8217,18 @@
             <w:tcW w:w="4508" w:type="dxa"/>
           </w:tcPr>
           <w:p>
-            <w:r>
-              <w:t>IFNOT(sensorId)</w:t>
+            <w:proofErr w:type="gramStart"/>
+            <w:r>
+              <w:t>IF(</w:t>
+            </w:r>
+            <w:proofErr w:type="spellStart"/>
+            <w:proofErr w:type="gramEnd"/>
+            <w:r>
+              <w:t>sensorId</w:t>
+            </w:r>
+            <w:proofErr w:type="spellEnd"/>
+            <w:r>
+              <w:t>)</w:t>
             </w:r>
           </w:p>
         </w:tc>
@@ -6693,7 +8238,15 @@
           </w:tcPr>
           <w:p>
             <w:r>
-              <w:t>Checks if sensor is activated, if it is active  then processing skips to the matching ENDIF command (allowing for nested IF/IFNOT/IFRANDOMs )</w:t>
+              <w:t>Checks if sensor is activated, if NOT then processing skips to the matching ENDIF command (allowing for nested IF/</w:t>
+            </w:r>
+            <w:proofErr w:type="gramStart"/>
+            <w:r>
+              <w:t>IFNOTs )</w:t>
+            </w:r>
+            <w:proofErr w:type="gramEnd"/>
+            <w:r>
+              <w:t xml:space="preserve"> </w:t>
             </w:r>
           </w:p>
         </w:tc>
@@ -6704,8 +8257,18 @@
             <w:tcW w:w="4508" w:type="dxa"/>
           </w:tcPr>
           <w:p>
-            <w:r>
-              <w:t>IFRANDOM(percent)</w:t>
+            <w:proofErr w:type="gramStart"/>
+            <w:r>
+              <w:t>IFNOT(</w:t>
+            </w:r>
+            <w:proofErr w:type="spellStart"/>
+            <w:proofErr w:type="gramEnd"/>
+            <w:r>
+              <w:t>sensorId</w:t>
+            </w:r>
+            <w:proofErr w:type="spellEnd"/>
+            <w:r>
+              <w:t>)</w:t>
             </w:r>
           </w:p>
         </w:tc>
@@ -6715,7 +8278,15 @@
           </w:tcPr>
           <w:p>
             <w:r>
-              <w:t>Randomly decides whether to continue or skip to the matching ENDIF</w:t>
+              <w:t xml:space="preserve">Checks if sensor is activated, if it is </w:t>
+            </w:r>
+            <w:proofErr w:type="gramStart"/>
+            <w:r>
+              <w:t>active  then</w:t>
+            </w:r>
+            <w:proofErr w:type="gramEnd"/>
+            <w:r>
+              <w:t xml:space="preserve"> processing skips to the matching ENDIF command (allowing for nested IF/IFNOT/IFRANDOMs )</w:t>
             </w:r>
           </w:p>
         </w:tc>
@@ -6726,8 +8297,13 @@
             <w:tcW w:w="4508" w:type="dxa"/>
           </w:tcPr>
           <w:p>
-            <w:r>
-              <w:t>INVERT_DIRECTION</w:t>
+            <w:proofErr w:type="gramStart"/>
+            <w:r>
+              <w:t>IFRANDOM(</w:t>
+            </w:r>
+            <w:proofErr w:type="gramEnd"/>
+            <w:r>
+              <w:t>percent)</w:t>
             </w:r>
           </w:p>
         </w:tc>
@@ -6737,7 +8313,7 @@
           </w:tcPr>
           <w:p>
             <w:r>
-              <w:t>Causes current loco FWD and REV commands to be reversed (e.g. used if  loco is pointing in wrong direction)</w:t>
+              <w:t>Randomly decides whether to continue or skip to the matching ENDIF</w:t>
             </w:r>
           </w:p>
         </w:tc>
@@ -6749,7 +8325,7 @@
           </w:tcPr>
           <w:p>
             <w:r>
-              <w:t>PAUSE</w:t>
+              <w:t>INVERT_DIRECTION</w:t>
             </w:r>
           </w:p>
         </w:tc>
@@ -6759,13 +8335,15 @@
           </w:tcPr>
           <w:p>
             <w:r>
-              <w:t xml:space="preserve">Sets TPL into paused mode, all </w:t>
-            </w:r>
-            <w:r>
-              <w:t xml:space="preserve">animations and </w:t>
-            </w:r>
-            <w:r>
-              <w:t>locos are stopped and manual control is possible</w:t>
+              <w:t xml:space="preserve">Causes current loco FWD and REV commands to be reversed (e.g. used </w:t>
+            </w:r>
+            <w:proofErr w:type="gramStart"/>
+            <w:r>
+              <w:t>if  loco</w:t>
+            </w:r>
+            <w:proofErr w:type="gramEnd"/>
+            <w:r>
+              <w:t xml:space="preserve"> is pointing in wrong direction)</w:t>
             </w:r>
           </w:p>
         </w:tc>
@@ -6777,7 +8355,7 @@
           </w:tcPr>
           <w:p>
             <w:r>
-              <w:t>PROGTRACK_JOIN</w:t>
+              <w:t>PAUSE</w:t>
             </w:r>
           </w:p>
         </w:tc>
@@ -6787,7 +8365,21 @@
           </w:tcPr>
           <w:p>
             <w:r>
-              <w:t xml:space="preserve"> See DCCEX cmd  &lt;1 JOIN&gt;</w:t>
+              <w:t xml:space="preserve">Sets TPL into paused mode, all </w:t>
+            </w:r>
+            <w:r>
+              <w:t xml:space="preserve">animations and </w:t>
+            </w:r>
+            <w:r>
+              <w:t xml:space="preserve">locos are </w:t>
+            </w:r>
+            <w:proofErr w:type="gramStart"/>
+            <w:r>
+              <w:t>stopped</w:t>
+            </w:r>
+            <w:proofErr w:type="gramEnd"/>
+            <w:r>
+              <w:t xml:space="preserve"> and manual control is possible</w:t>
             </w:r>
           </w:p>
         </w:tc>
@@ -6799,7 +8391,7 @@
           </w:tcPr>
           <w:p>
             <w:r>
-              <w:t>PROGTRACK_OFF</w:t>
+              <w:t>PROGTRACK_JOIN</w:t>
             </w:r>
           </w:p>
         </w:tc>
@@ -6809,7 +8401,20 @@
           </w:tcPr>
           <w:p>
             <w:r>
-              <w:t>See DCC cmd &lt;0 PROG&gt;  (Disconnects a JOIN)</w:t>
+              <w:t xml:space="preserve"> See DCCEX </w:t>
+            </w:r>
+            <w:proofErr w:type="spellStart"/>
+            <w:proofErr w:type="gramStart"/>
+            <w:r>
+              <w:t>cmd</w:t>
+            </w:r>
+            <w:proofErr w:type="spellEnd"/>
+            <w:r>
+              <w:t xml:space="preserve">  &lt;</w:t>
+            </w:r>
+            <w:proofErr w:type="gramEnd"/>
+            <w:r>
+              <w:t>1 JOIN&gt;</w:t>
             </w:r>
           </w:p>
         </w:tc>
@@ -6821,7 +8426,7 @@
           </w:tcPr>
           <w:p>
             <w:r>
-              <w:t>READ_LOCO</w:t>
+              <w:t>PROGTRACK_OFF</w:t>
             </w:r>
           </w:p>
         </w:tc>
@@ -6831,7 +8436,23 @@
           </w:tcPr>
           <w:p>
             <w:r>
-              <w:t xml:space="preserve">Reads loco id from prog track and assigns it to current route  </w:t>
+              <w:t xml:space="preserve">See DCC </w:t>
+            </w:r>
+            <w:proofErr w:type="spellStart"/>
+            <w:r>
+              <w:t>cmd</w:t>
+            </w:r>
+            <w:proofErr w:type="spellEnd"/>
+            <w:r>
+              <w:t xml:space="preserve"> &lt;0 PROG</w:t>
+            </w:r>
+            <w:proofErr w:type="gramStart"/>
+            <w:r>
+              <w:t>&gt;  (</w:t>
+            </w:r>
+            <w:proofErr w:type="gramEnd"/>
+            <w:r>
+              <w:t>Disconnects a JOIN)</w:t>
             </w:r>
           </w:p>
         </w:tc>
@@ -6843,7 +8464,7 @@
           </w:tcPr>
           <w:p>
             <w:r>
-              <w:t>RED(signalId)</w:t>
+              <w:t>READ_LOCO</w:t>
             </w:r>
           </w:p>
         </w:tc>
@@ -6853,7 +8474,7 @@
           </w:tcPr>
           <w:p>
             <w:r>
-              <w:t>Sets Signal to RED</w:t>
+              <w:t xml:space="preserve">Reads loco id from prog track and assigns it to current route  </w:t>
             </w:r>
           </w:p>
         </w:tc>
@@ -6864,8 +8485,18 @@
             <w:tcW w:w="4508" w:type="dxa"/>
           </w:tcPr>
           <w:p>
-            <w:r>
-              <w:t>RESERVE(blockId)</w:t>
+            <w:proofErr w:type="gramStart"/>
+            <w:r>
+              <w:t>RED(</w:t>
+            </w:r>
+            <w:proofErr w:type="spellStart"/>
+            <w:proofErr w:type="gramEnd"/>
+            <w:r>
+              <w:t>signalId</w:t>
+            </w:r>
+            <w:proofErr w:type="spellEnd"/>
+            <w:r>
+              <w:t>)</w:t>
             </w:r>
           </w:p>
         </w:tc>
@@ -6875,7 +8506,49 @@
           </w:tcPr>
           <w:p>
             <w:r>
-              <w:t xml:space="preserve">Blockid=(0-255)  </w:t>
+              <w:t>Sets Signal to RED</w:t>
+            </w:r>
+          </w:p>
+        </w:tc>
+      </w:tr>
+      <w:tr>
+        <w:tc>
+          <w:tcPr>
+            <w:tcW w:w="4508" w:type="dxa"/>
+          </w:tcPr>
+          <w:p>
+            <w:proofErr w:type="gramStart"/>
+            <w:r>
+              <w:t>RESERVE(</w:t>
+            </w:r>
+            <w:proofErr w:type="spellStart"/>
+            <w:proofErr w:type="gramEnd"/>
+            <w:r>
+              <w:t>blockId</w:t>
+            </w:r>
+            <w:proofErr w:type="spellEnd"/>
+            <w:r>
+              <w:t>)</w:t>
+            </w:r>
+          </w:p>
+        </w:tc>
+        <w:tc>
+          <w:tcPr>
+            <w:tcW w:w="4508" w:type="dxa"/>
+          </w:tcPr>
+          <w:p>
+            <w:proofErr w:type="spellStart"/>
+            <w:r>
+              <w:t>Blockid</w:t>
+            </w:r>
+            <w:proofErr w:type="spellEnd"/>
+            <w:proofErr w:type="gramStart"/>
+            <w:r>
+              <w:t>=(</w:t>
+            </w:r>
+            <w:proofErr w:type="gramEnd"/>
+            <w:r>
+              <w:t xml:space="preserve">0-255)  </w:t>
             </w:r>
             <w:r>
               <w:br/>
@@ -6898,8 +8571,18 @@
             <w:tcW w:w="4508" w:type="dxa"/>
           </w:tcPr>
           <w:p>
-            <w:r>
-              <w:t>RESET(sensorId)</w:t>
+            <w:proofErr w:type="gramStart"/>
+            <w:r>
+              <w:t>RESET(</w:t>
+            </w:r>
+            <w:proofErr w:type="spellStart"/>
+            <w:proofErr w:type="gramEnd"/>
+            <w:r>
+              <w:t>sensorId</w:t>
+            </w:r>
+            <w:proofErr w:type="spellEnd"/>
+            <w:r>
+              <w:t>)</w:t>
             </w:r>
           </w:p>
         </w:tc>
@@ -6943,8 +8626,13 @@
             <w:tcW w:w="4508" w:type="dxa"/>
           </w:tcPr>
           <w:p>
-            <w:r>
-              <w:t>REV(speed)</w:t>
+            <w:proofErr w:type="gramStart"/>
+            <w:r>
+              <w:t>REV(</w:t>
+            </w:r>
+            <w:proofErr w:type="gramEnd"/>
+            <w:r>
+              <w:t>speed)</w:t>
             </w:r>
           </w:p>
         </w:tc>
@@ -6954,7 +8642,15 @@
           </w:tcPr>
           <w:p>
             <w:r>
-              <w:t>Move loco in reverse (see  FWD)</w:t>
+              <w:t>Move loco in reverse (</w:t>
+            </w:r>
+            <w:proofErr w:type="gramStart"/>
+            <w:r>
+              <w:t>see  FWD</w:t>
+            </w:r>
+            <w:proofErr w:type="gramEnd"/>
+            <w:r>
+              <w:t>)</w:t>
             </w:r>
           </w:p>
         </w:tc>
@@ -6965,8 +8661,18 @@
             <w:tcW w:w="4508" w:type="dxa"/>
           </w:tcPr>
           <w:p>
-            <w:r>
-              <w:t>SCHEDULE(routeid)</w:t>
+            <w:proofErr w:type="gramStart"/>
+            <w:r>
+              <w:t>SCHEDULE(</w:t>
+            </w:r>
+            <w:proofErr w:type="spellStart"/>
+            <w:proofErr w:type="gramEnd"/>
+            <w:r>
+              <w:t>routeid</w:t>
+            </w:r>
+            <w:proofErr w:type="spellEnd"/>
+            <w:r>
+              <w:t>)</w:t>
             </w:r>
           </w:p>
         </w:tc>
@@ -6976,7 +8682,20 @@
           </w:tcPr>
           <w:p>
             <w:r>
-              <w:t>Starts a new thread at ROUTE(routeid) and transfers current loco to it.</w:t>
+              <w:t xml:space="preserve">Starts a new thread at </w:t>
+            </w:r>
+            <w:proofErr w:type="gramStart"/>
+            <w:r>
+              <w:t>ROUTE(</w:t>
+            </w:r>
+            <w:proofErr w:type="spellStart"/>
+            <w:proofErr w:type="gramEnd"/>
+            <w:r>
+              <w:t>routeid</w:t>
+            </w:r>
+            <w:proofErr w:type="spellEnd"/>
+            <w:r>
+              <w:t>) and transfers current loco to it.</w:t>
             </w:r>
           </w:p>
         </w:tc>
@@ -6987,8 +8706,18 @@
             <w:tcW w:w="4508" w:type="dxa"/>
           </w:tcPr>
           <w:p>
-            <w:r>
-              <w:t>SETLOCO(locoid)</w:t>
+            <w:proofErr w:type="gramStart"/>
+            <w:r>
+              <w:t>SETLOCO(</w:t>
+            </w:r>
+            <w:proofErr w:type="spellStart"/>
+            <w:proofErr w:type="gramEnd"/>
+            <w:r>
+              <w:t>locoid</w:t>
+            </w:r>
+            <w:proofErr w:type="spellEnd"/>
+            <w:r>
+              <w:t>)</w:t>
             </w:r>
           </w:p>
         </w:tc>
@@ -7009,8 +8738,18 @@
             <w:tcW w:w="4508" w:type="dxa"/>
           </w:tcPr>
           <w:p>
-            <w:r>
-              <w:t>SET(sensorId)</w:t>
+            <w:proofErr w:type="gramStart"/>
+            <w:r>
+              <w:t>SET(</w:t>
+            </w:r>
+            <w:proofErr w:type="spellStart"/>
+            <w:proofErr w:type="gramEnd"/>
+            <w:r>
+              <w:t>sensorId</w:t>
+            </w:r>
+            <w:proofErr w:type="spellEnd"/>
+            <w:r>
+              <w:t>)</w:t>
             </w:r>
           </w:p>
         </w:tc>
@@ -7039,8 +8778,13 @@
             <w:tcW w:w="4508" w:type="dxa"/>
           </w:tcPr>
           <w:p>
-            <w:r>
-              <w:t>SPEED(speed)</w:t>
+            <w:proofErr w:type="gramStart"/>
+            <w:r>
+              <w:t>SPEED(</w:t>
+            </w:r>
+            <w:proofErr w:type="gramEnd"/>
+            <w:r>
+              <w:t>speed)</w:t>
             </w:r>
           </w:p>
         </w:tc>
@@ -7072,7 +8816,15 @@
           </w:tcPr>
           <w:p>
             <w:r>
-              <w:t>=SPEED(0)</w:t>
+              <w:t>=</w:t>
+            </w:r>
+            <w:proofErr w:type="gramStart"/>
+            <w:r>
+              <w:t>SPEED(</w:t>
+            </w:r>
+            <w:proofErr w:type="gramEnd"/>
+            <w:r>
+              <w:t>0)</w:t>
             </w:r>
           </w:p>
         </w:tc>
@@ -7094,7 +8846,15 @@
           </w:tcPr>
           <w:p>
             <w:r>
-              <w:t>=SPEED(1) DCC emergency stop</w:t>
+              <w:t>=</w:t>
+            </w:r>
+            <w:proofErr w:type="gramStart"/>
+            <w:r>
+              <w:t>SPEED(</w:t>
+            </w:r>
+            <w:proofErr w:type="gramEnd"/>
+            <w:r>
+              <w:t>1) DCC emergency stop</w:t>
             </w:r>
           </w:p>
         </w:tc>
@@ -7105,8 +8865,18 @@
             <w:tcW w:w="4508" w:type="dxa"/>
           </w:tcPr>
           <w:p>
-            <w:r>
-              <w:t>TL(turnoutId)</w:t>
+            <w:proofErr w:type="gramStart"/>
+            <w:r>
+              <w:t>TL(</w:t>
+            </w:r>
+            <w:proofErr w:type="spellStart"/>
+            <w:proofErr w:type="gramEnd"/>
+            <w:r>
+              <w:t>turnoutId</w:t>
+            </w:r>
+            <w:proofErr w:type="spellEnd"/>
+            <w:r>
+              <w:t>)</w:t>
             </w:r>
           </w:p>
         </w:tc>
@@ -7127,8 +8897,18 @@
             <w:tcW w:w="4508" w:type="dxa"/>
           </w:tcPr>
           <w:p>
-            <w:r>
-              <w:t>TR(turnoutId)</w:t>
+            <w:proofErr w:type="gramStart"/>
+            <w:r>
+              <w:t>TR(</w:t>
+            </w:r>
+            <w:proofErr w:type="spellStart"/>
+            <w:proofErr w:type="gramEnd"/>
+            <w:r>
+              <w:t>turnoutId</w:t>
+            </w:r>
+            <w:proofErr w:type="spellEnd"/>
+            <w:r>
+              <w:t>)</w:t>
             </w:r>
           </w:p>
         </w:tc>
@@ -7236,14 +9016,14 @@
         <v:path o:extrusionok="f" gradientshapeok="t" o:connecttype="rect"/>
         <o:lock v:ext="edit" aspectratio="t"/>
       </v:shapetype>
-      <v:shape id="_x0000_i1044" type="#_x0000_t75" style="width:50.25pt;height:21.75pt;visibility:visible;mso-wrap-style:square" o:bullet="t">
+      <v:shape id="_x0000_i1058" type="#_x0000_t75" style="width:50.1pt;height:21.9pt;visibility:visible;mso-wrap-style:square" o:bullet="t">
         <v:imagedata r:id="rId1" o:title=""/>
       </v:shape>
     </w:pict>
   </w:numPicBullet>
   <w:numPicBullet w:numPicBulletId="1">
     <w:pict>
-      <v:shape id="_x0000_i1045" type="#_x0000_t75" style="width:50.25pt;height:21.75pt;visibility:visible;mso-wrap-style:square" o:bullet="t">
+      <v:shape id="_x0000_i1059" type="#_x0000_t75" style="width:50.1pt;height:21.9pt;visibility:visible;mso-wrap-style:square" o:bullet="t">
         <v:imagedata r:id="rId2" o:title=""/>
       </v:shape>
     </w:pict>
@@ -7361,6 +9141,118 @@
     </w:lvl>
   </w:abstractNum>
   <w:abstractNum w:abstractNumId="1" w15:restartNumberingAfterBreak="0">
+    <w:nsid w:val="47315EDE"/>
+    <w:multiLevelType w:val="hybridMultilevel"/>
+    <w:tmpl w:val="1D523526"/>
+    <w:lvl w:ilvl="0" w:tplc="234CA02A">
+      <w:numFmt w:val="bullet"/>
+      <w:lvlText w:val=""/>
+      <w:lvlJc w:val="left"/>
+      <w:pPr>
+        <w:ind w:left="720" w:hanging="360"/>
+      </w:pPr>
+      <w:rPr>
+        <w:rFonts w:ascii="Wingdings" w:eastAsiaTheme="minorHAnsi" w:hAnsi="Wingdings" w:cstheme="minorBidi" w:hint="default"/>
+      </w:rPr>
+    </w:lvl>
+    <w:lvl w:ilvl="1" w:tplc="08090003" w:tentative="1">
+      <w:start w:val="1"/>
+      <w:numFmt w:val="bullet"/>
+      <w:lvlText w:val="o"/>
+      <w:lvlJc w:val="left"/>
+      <w:pPr>
+        <w:ind w:left="1440" w:hanging="360"/>
+      </w:pPr>
+      <w:rPr>
+        <w:rFonts w:ascii="Courier New" w:hAnsi="Courier New" w:cs="Courier New" w:hint="default"/>
+      </w:rPr>
+    </w:lvl>
+    <w:lvl w:ilvl="2" w:tplc="08090005" w:tentative="1">
+      <w:start w:val="1"/>
+      <w:numFmt w:val="bullet"/>
+      <w:lvlText w:val=""/>
+      <w:lvlJc w:val="left"/>
+      <w:pPr>
+        <w:ind w:left="2160" w:hanging="360"/>
+      </w:pPr>
+      <w:rPr>
+        <w:rFonts w:ascii="Wingdings" w:hAnsi="Wingdings" w:hint="default"/>
+      </w:rPr>
+    </w:lvl>
+    <w:lvl w:ilvl="3" w:tplc="08090001" w:tentative="1">
+      <w:start w:val="1"/>
+      <w:numFmt w:val="bullet"/>
+      <w:lvlText w:val=""/>
+      <w:lvlJc w:val="left"/>
+      <w:pPr>
+        <w:ind w:left="2880" w:hanging="360"/>
+      </w:pPr>
+      <w:rPr>
+        <w:rFonts w:ascii="Symbol" w:hAnsi="Symbol" w:hint="default"/>
+      </w:rPr>
+    </w:lvl>
+    <w:lvl w:ilvl="4" w:tplc="08090003" w:tentative="1">
+      <w:start w:val="1"/>
+      <w:numFmt w:val="bullet"/>
+      <w:lvlText w:val="o"/>
+      <w:lvlJc w:val="left"/>
+      <w:pPr>
+        <w:ind w:left="3600" w:hanging="360"/>
+      </w:pPr>
+      <w:rPr>
+        <w:rFonts w:ascii="Courier New" w:hAnsi="Courier New" w:cs="Courier New" w:hint="default"/>
+      </w:rPr>
+    </w:lvl>
+    <w:lvl w:ilvl="5" w:tplc="08090005" w:tentative="1">
+      <w:start w:val="1"/>
+      <w:numFmt w:val="bullet"/>
+      <w:lvlText w:val=""/>
+      <w:lvlJc w:val="left"/>
+      <w:pPr>
+        <w:ind w:left="4320" w:hanging="360"/>
+      </w:pPr>
+      <w:rPr>
+        <w:rFonts w:ascii="Wingdings" w:hAnsi="Wingdings" w:hint="default"/>
+      </w:rPr>
+    </w:lvl>
+    <w:lvl w:ilvl="6" w:tplc="08090001" w:tentative="1">
+      <w:start w:val="1"/>
+      <w:numFmt w:val="bullet"/>
+      <w:lvlText w:val=""/>
+      <w:lvlJc w:val="left"/>
+      <w:pPr>
+        <w:ind w:left="5040" w:hanging="360"/>
+      </w:pPr>
+      <w:rPr>
+        <w:rFonts w:ascii="Symbol" w:hAnsi="Symbol" w:hint="default"/>
+      </w:rPr>
+    </w:lvl>
+    <w:lvl w:ilvl="7" w:tplc="08090003" w:tentative="1">
+      <w:start w:val="1"/>
+      <w:numFmt w:val="bullet"/>
+      <w:lvlText w:val="o"/>
+      <w:lvlJc w:val="left"/>
+      <w:pPr>
+        <w:ind w:left="5760" w:hanging="360"/>
+      </w:pPr>
+      <w:rPr>
+        <w:rFonts w:ascii="Courier New" w:hAnsi="Courier New" w:cs="Courier New" w:hint="default"/>
+      </w:rPr>
+    </w:lvl>
+    <w:lvl w:ilvl="8" w:tplc="08090005" w:tentative="1">
+      <w:start w:val="1"/>
+      <w:numFmt w:val="bullet"/>
+      <w:lvlText w:val=""/>
+      <w:lvlJc w:val="left"/>
+      <w:pPr>
+        <w:ind w:left="6480" w:hanging="360"/>
+      </w:pPr>
+      <w:rPr>
+        <w:rFonts w:ascii="Wingdings" w:hAnsi="Wingdings" w:hint="default"/>
+      </w:rPr>
+    </w:lvl>
+  </w:abstractNum>
+  <w:abstractNum w:abstractNumId="2" w15:restartNumberingAfterBreak="0">
     <w:nsid w:val="7C4D6534"/>
     <w:multiLevelType w:val="hybridMultilevel"/>
     <w:tmpl w:val="0FE0674C"/>
@@ -7472,7 +9364,7 @@
       </w:rPr>
     </w:lvl>
   </w:abstractNum>
-  <w:abstractNum w:abstractNumId="2" w15:restartNumberingAfterBreak="0">
+  <w:abstractNum w:abstractNumId="3" w15:restartNumberingAfterBreak="0">
     <w:nsid w:val="7EC80FC4"/>
     <w:multiLevelType w:val="hybridMultilevel"/>
     <w:tmpl w:val="D83E6260"/>
@@ -7585,13 +9477,16 @@
     </w:lvl>
   </w:abstractNum>
   <w:num w:numId="1">
-    <w:abstractNumId w:val="2"/>
+    <w:abstractNumId w:val="3"/>
   </w:num>
   <w:num w:numId="2">
-    <w:abstractNumId w:val="1"/>
+    <w:abstractNumId w:val="2"/>
   </w:num>
   <w:num w:numId="3">
     <w:abstractNumId w:val="0"/>
+  </w:num>
+  <w:num w:numId="4">
+    <w:abstractNumId w:val="1"/>
   </w:num>
 </w:numbering>
 </file>

</xml_diff>